<commit_message>
completed mockups and uml design
</commit_message>
<xml_diff>
--- a/Mockups and UML Design/Mockups & UML Design.docx
+++ b/Mockups and UML Design/Mockups & UML Design.docx
@@ -1202,21 +1202,19 @@
         </w:rPr>
         <w:t xml:space="preserve">}, </w:t>
       </w:r>
-      <w:proofErr w:type="spellStart"/>
-      <w:r>
-        <w:rPr>
-          <w:sz w:val="24"/>
-          <w:szCs w:val="24"/>
-        </w:rPr>
-        <w:t>firstName</w:t>
-      </w:r>
-      <w:proofErr w:type="spellEnd"/>
-      <w:r>
-        <w:rPr>
-          <w:sz w:val="24"/>
-          <w:szCs w:val="24"/>
-        </w:rPr>
-        <w:t>: {</w:t>
+      <w:r>
+        <w:rPr>
+          <w:sz w:val="24"/>
+          <w:szCs w:val="24"/>
+        </w:rPr>
+        <w:t>n</w:t>
+      </w:r>
+      <w:r>
+        <w:rPr>
+          <w:sz w:val="24"/>
+          <w:szCs w:val="24"/>
+        </w:rPr>
+        <w:t>ame: {</w:t>
       </w:r>
       <w:r>
         <w:rPr>
@@ -1252,44 +1250,9 @@
           <w:sz w:val="24"/>
           <w:szCs w:val="24"/>
         </w:rPr>
-        <w:t>lastName</w:t>
-      </w:r>
-      <w:proofErr w:type="spellEnd"/>
-      <w:r>
-        <w:rPr>
-          <w:sz w:val="24"/>
-          <w:szCs w:val="24"/>
-        </w:rPr>
-        <w:t>: {</w:t>
-      </w:r>
-      <w:r>
-        <w:rPr>
-          <w:sz w:val="24"/>
-          <w:szCs w:val="24"/>
-        </w:rPr>
-        <w:t xml:space="preserve"> </w:t>
-      </w:r>
-      <w:r>
-        <w:rPr>
-          <w:sz w:val="24"/>
-          <w:szCs w:val="24"/>
-        </w:rPr>
-        <w:t>type: String, required: true</w:t>
-      </w:r>
-      <w:r>
-        <w:rPr>
-          <w:sz w:val="24"/>
-          <w:szCs w:val="24"/>
-        </w:rPr>
-        <w:t xml:space="preserve"> </w:t>
-      </w:r>
-      <w:r>
-        <w:rPr>
-          <w:sz w:val="24"/>
-          <w:szCs w:val="24"/>
-        </w:rPr>
-        <w:t>}, email: {</w:t>
-      </w:r>
+        <w:t>email: {</w:t>
+      </w:r>
+      <w:proofErr w:type="spellEnd"/>
       <w:r>
         <w:rPr>
           <w:sz w:val="24"/>
@@ -1435,23 +1398,7 @@
           <w:sz w:val="24"/>
           <w:szCs w:val="24"/>
         </w:rPr>
-        <w:t xml:space="preserve"> = new </w:t>
-      </w:r>
-      <w:proofErr w:type="gramStart"/>
-      <w:r>
-        <w:rPr>
-          <w:sz w:val="24"/>
-          <w:szCs w:val="24"/>
-        </w:rPr>
-        <w:t>Schema(</w:t>
-      </w:r>
-      <w:proofErr w:type="gramEnd"/>
-      <w:r>
-        <w:rPr>
-          <w:sz w:val="24"/>
-          <w:szCs w:val="24"/>
-        </w:rPr>
-        <w:t>{</w:t>
+        <w:t xml:space="preserve"> = new Schema({</w:t>
       </w:r>
       <w:r>
         <w:rPr>
@@ -1495,7 +1442,111 @@
           <w:sz w:val="24"/>
           <w:szCs w:val="24"/>
         </w:rPr>
-        <w:t xml:space="preserve">, id: { type: Number, required: true }, name: { type: String, required: true }, </w:t>
+        <w:t xml:space="preserve">, id: { type: Number, required: true }, name: { type: String, required: true }, owner: { type: String, required: true }, </w:t>
+      </w:r>
+      <w:proofErr w:type="spellStart"/>
+      <w:r>
+        <w:rPr>
+          <w:sz w:val="24"/>
+          <w:szCs w:val="24"/>
+        </w:rPr>
+        <w:t>parentRegion</w:t>
+      </w:r>
+      <w:proofErr w:type="spellEnd"/>
+      <w:r>
+        <w:rPr>
+          <w:sz w:val="24"/>
+          <w:szCs w:val="24"/>
+        </w:rPr>
+        <w:t xml:space="preserve">: { type: String, required: </w:t>
+      </w:r>
+      <w:r>
+        <w:rPr>
+          <w:b/>
+          <w:bCs/>
+          <w:sz w:val="24"/>
+          <w:szCs w:val="24"/>
+        </w:rPr>
+        <w:t>false</w:t>
+      </w:r>
+      <w:r>
+        <w:rPr>
+          <w:sz w:val="24"/>
+          <w:szCs w:val="24"/>
+        </w:rPr>
+        <w:t xml:space="preserve"> }, </w:t>
+      </w:r>
+      <w:r>
+        <w:rPr>
+          <w:sz w:val="24"/>
+          <w:szCs w:val="24"/>
+        </w:rPr>
+        <w:t xml:space="preserve">subregions: </w:t>
+      </w:r>
+      <w:r>
+        <w:rPr>
+          <w:sz w:val="24"/>
+          <w:szCs w:val="24"/>
+        </w:rPr>
+        <w:t xml:space="preserve">{ type: </w:t>
+      </w:r>
+      <w:r>
+        <w:rPr>
+          <w:sz w:val="24"/>
+          <w:szCs w:val="24"/>
+        </w:rPr>
+        <w:t>[</w:t>
+      </w:r>
+      <w:r>
+        <w:rPr>
+          <w:sz w:val="24"/>
+          <w:szCs w:val="24"/>
+        </w:rPr>
+        <w:t>Region</w:t>
+      </w:r>
+      <w:r>
+        <w:rPr>
+          <w:sz w:val="24"/>
+          <w:szCs w:val="24"/>
+        </w:rPr>
+        <w:t>]</w:t>
+      </w:r>
+      <w:r>
+        <w:rPr>
+          <w:sz w:val="24"/>
+          <w:szCs w:val="24"/>
+        </w:rPr>
+        <w:t xml:space="preserve">, required: </w:t>
+      </w:r>
+      <w:r>
+        <w:rPr>
+          <w:b/>
+          <w:bCs/>
+          <w:sz w:val="24"/>
+          <w:szCs w:val="24"/>
+        </w:rPr>
+        <w:t>false</w:t>
+      </w:r>
+      <w:r>
+        <w:rPr>
+          <w:sz w:val="24"/>
+          <w:szCs w:val="24"/>
+        </w:rPr>
+        <w:t xml:space="preserve"> }</w:t>
+      </w:r>
+      <w:r>
+        <w:rPr>
+          <w:sz w:val="24"/>
+          <w:szCs w:val="24"/>
+        </w:rPr>
+        <w:t xml:space="preserve">, </w:t>
+      </w:r>
+      <w:r>
+        <w:rPr>
+          <w:sz w:val="24"/>
+          <w:szCs w:val="24"/>
+        </w:rPr>
+        <w:t xml:space="preserve">capital: </w:t>
       </w:r>
       <w:r>
         <w:rPr>
@@ -1503,14 +1554,21 @@
           <w:szCs w:val="24"/>
         </w:rPr>
         <w:lastRenderedPageBreak/>
-        <w:t xml:space="preserve">owner: { type: String, required: true }, </w:t>
-      </w:r>
-      <w:r>
-        <w:rPr>
-          <w:sz w:val="24"/>
-          <w:szCs w:val="24"/>
-        </w:rPr>
-        <w:t>subregions: [Subregion]}, { timestamps: true }</w:t>
+        <w:t>{.type: String, required: true }, leader: { type: String, required: true }, flag: { type: String, required: true }, landmarks: { type: [String]</w:t>
+      </w:r>
+      <w:r>
+        <w:rPr>
+          <w:sz w:val="24"/>
+          <w:szCs w:val="24"/>
+        </w:rPr>
+        <w:t xml:space="preserve">, required: true } </w:t>
+      </w:r>
+      <w:r>
+        <w:rPr>
+          <w:sz w:val="24"/>
+          <w:szCs w:val="24"/>
+        </w:rPr>
+        <w:t>{ timestamps: true }</w:t>
       </w:r>
       <w:r>
         <w:rPr>
@@ -1518,6 +1576,26 @@
           <w:szCs w:val="24"/>
         </w:rPr>
         <w:t>)</w:t>
+      </w:r>
+    </w:p>
+    <w:p>
+      <w:pPr>
+        <w:pStyle w:val="ListParagraph"/>
+        <w:numPr>
+          <w:ilvl w:val="0"/>
+          <w:numId w:val="1"/>
+        </w:numPr>
+        <w:rPr>
+          <w:sz w:val="24"/>
+          <w:szCs w:val="24"/>
+        </w:rPr>
+      </w:pPr>
+      <w:r>
+        <w:rPr>
+          <w:sz w:val="24"/>
+          <w:szCs w:val="24"/>
+        </w:rPr>
+        <w:t>Resolvers</w:t>
       </w:r>
     </w:p>
     <w:p>
@@ -1537,14 +1615,169 @@
           <w:sz w:val="24"/>
           <w:szCs w:val="24"/>
         </w:rPr>
-        <w:t>Subregion</w:t>
+        <w:t>root-resolver</w:t>
+      </w:r>
+    </w:p>
+    <w:p>
+      <w:pPr>
+        <w:ind w:left="2160"/>
+        <w:rPr>
+          <w:sz w:val="24"/>
+          <w:szCs w:val="24"/>
+        </w:rPr>
+      </w:pPr>
+      <w:r>
+        <w:rPr>
+          <w:sz w:val="24"/>
+          <w:szCs w:val="24"/>
+        </w:rPr>
+        <w:t xml:space="preserve">const </w:t>
+      </w:r>
+      <w:proofErr w:type="spellStart"/>
+      <w:r>
+        <w:rPr>
+          <w:sz w:val="24"/>
+          <w:szCs w:val="24"/>
+        </w:rPr>
+        <w:t>userResolvers</w:t>
+      </w:r>
+      <w:proofErr w:type="spellEnd"/>
+      <w:r>
+        <w:rPr>
+          <w:sz w:val="24"/>
+          <w:szCs w:val="24"/>
+        </w:rPr>
+        <w:t xml:space="preserve"> = require(</w:t>
+      </w:r>
+      <w:proofErr w:type="gramStart"/>
+      <w:r>
+        <w:rPr>
+          <w:sz w:val="24"/>
+          <w:szCs w:val="24"/>
+        </w:rPr>
+        <w:t>‘./</w:t>
+      </w:r>
+      <w:proofErr w:type="gramEnd"/>
+      <w:r>
+        <w:rPr>
+          <w:sz w:val="24"/>
+          <w:szCs w:val="24"/>
+        </w:rPr>
+        <w:t>user-resolvers’);</w:t>
+      </w:r>
+    </w:p>
+    <w:p>
+      <w:pPr>
+        <w:ind w:left="2160"/>
+        <w:rPr>
+          <w:sz w:val="24"/>
+          <w:szCs w:val="24"/>
+        </w:rPr>
+      </w:pPr>
+      <w:r>
+        <w:rPr>
+          <w:sz w:val="24"/>
+          <w:szCs w:val="24"/>
+        </w:rPr>
+        <w:t xml:space="preserve">const </w:t>
+      </w:r>
+      <w:proofErr w:type="spellStart"/>
+      <w:r>
+        <w:rPr>
+          <w:sz w:val="24"/>
+          <w:szCs w:val="24"/>
+        </w:rPr>
+        <w:t>regionsResolvers</w:t>
+      </w:r>
+      <w:proofErr w:type="spellEnd"/>
+      <w:r>
+        <w:rPr>
+          <w:sz w:val="24"/>
+          <w:szCs w:val="24"/>
+        </w:rPr>
+        <w:t xml:space="preserve"> = require(</w:t>
+      </w:r>
+      <w:proofErr w:type="gramStart"/>
+      <w:r>
+        <w:rPr>
+          <w:sz w:val="24"/>
+          <w:szCs w:val="24"/>
+        </w:rPr>
+        <w:t>‘./</w:t>
+      </w:r>
+      <w:proofErr w:type="gramEnd"/>
+      <w:r>
+        <w:rPr>
+          <w:sz w:val="24"/>
+          <w:szCs w:val="24"/>
+        </w:rPr>
+        <w:t>region-resolvers’);</w:t>
+      </w:r>
+    </w:p>
+    <w:p>
+      <w:pPr>
+        <w:ind w:left="2160"/>
+        <w:rPr>
+          <w:sz w:val="24"/>
+          <w:szCs w:val="24"/>
+        </w:rPr>
+      </w:pPr>
+      <w:proofErr w:type="spellStart"/>
+      <w:proofErr w:type="gramStart"/>
+      <w:r>
+        <w:rPr>
+          <w:sz w:val="24"/>
+          <w:szCs w:val="24"/>
+        </w:rPr>
+        <w:t>module.exports</w:t>
+      </w:r>
+      <w:proofErr w:type="spellEnd"/>
+      <w:proofErr w:type="gramEnd"/>
+      <w:r>
+        <w:rPr>
+          <w:sz w:val="24"/>
+          <w:szCs w:val="24"/>
+        </w:rPr>
+        <w:t xml:space="preserve"> = [</w:t>
+      </w:r>
+      <w:proofErr w:type="spellStart"/>
+      <w:r>
+        <w:rPr>
+          <w:sz w:val="24"/>
+          <w:szCs w:val="24"/>
+        </w:rPr>
+        <w:t>userResolvers</w:t>
+      </w:r>
+      <w:proofErr w:type="spellEnd"/>
+      <w:r>
+        <w:rPr>
+          <w:sz w:val="24"/>
+          <w:szCs w:val="24"/>
+        </w:rPr>
+        <w:t xml:space="preserve">, </w:t>
+      </w:r>
+      <w:proofErr w:type="spellStart"/>
+      <w:r>
+        <w:rPr>
+          <w:sz w:val="24"/>
+          <w:szCs w:val="24"/>
+        </w:rPr>
+        <w:t>regionsResolvers</w:t>
+      </w:r>
+      <w:proofErr w:type="spellEnd"/>
+      <w:r>
+        <w:rPr>
+          <w:sz w:val="24"/>
+          <w:szCs w:val="24"/>
+        </w:rPr>
+        <w:t>];</w:t>
       </w:r>
     </w:p>
     <w:p>
       <w:pPr>
         <w:pStyle w:val="ListParagraph"/>
         <w:numPr>
-          <w:ilvl w:val="2"/>
+          <w:ilvl w:val="1"/>
           <w:numId w:val="1"/>
         </w:numPr>
         <w:rPr>
@@ -1557,37 +1790,57 @@
           <w:sz w:val="24"/>
           <w:szCs w:val="24"/>
         </w:rPr>
-        <w:t>c</w:t>
-      </w:r>
-      <w:r>
-        <w:rPr>
-          <w:sz w:val="24"/>
-          <w:szCs w:val="24"/>
-        </w:rPr>
-        <w:t xml:space="preserve">onst </w:t>
-      </w:r>
-      <w:proofErr w:type="spellStart"/>
-      <w:r>
-        <w:rPr>
-          <w:sz w:val="24"/>
-          <w:szCs w:val="24"/>
-        </w:rPr>
-        <w:t>s</w:t>
-      </w:r>
-      <w:r>
-        <w:rPr>
-          <w:sz w:val="24"/>
-          <w:szCs w:val="24"/>
-        </w:rPr>
-        <w:t>ubregionSchema</w:t>
-      </w:r>
-      <w:proofErr w:type="spellEnd"/>
-      <w:r>
-        <w:rPr>
-          <w:sz w:val="24"/>
-          <w:szCs w:val="24"/>
-        </w:rPr>
-        <w:t xml:space="preserve"> = new </w:t>
+        <w:t>user-resolvers</w:t>
+      </w:r>
+    </w:p>
+    <w:p>
+      <w:pPr>
+        <w:pStyle w:val="ListParagraph"/>
+        <w:ind w:left="2160"/>
+        <w:rPr>
+          <w:sz w:val="24"/>
+          <w:szCs w:val="24"/>
+        </w:rPr>
+      </w:pPr>
+      <w:r>
+        <w:rPr>
+          <w:sz w:val="24"/>
+          <w:szCs w:val="24"/>
+        </w:rPr>
+        <w:t>Query: {</w:t>
+      </w:r>
+    </w:p>
+    <w:p>
+      <w:pPr>
+        <w:pStyle w:val="ListParagraph"/>
+        <w:ind w:left="2160"/>
+        <w:rPr>
+          <w:sz w:val="24"/>
+          <w:szCs w:val="24"/>
+        </w:rPr>
+      </w:pPr>
+      <w:r>
+        <w:rPr>
+          <w:sz w:val="24"/>
+          <w:szCs w:val="24"/>
+        </w:rPr>
+        <w:tab/>
+      </w:r>
+      <w:proofErr w:type="spellStart"/>
+      <w:r>
+        <w:rPr>
+          <w:sz w:val="24"/>
+          <w:szCs w:val="24"/>
+        </w:rPr>
+        <w:t>getCurrentUser</w:t>
+      </w:r>
+      <w:proofErr w:type="spellEnd"/>
+      <w:r>
+        <w:rPr>
+          <w:sz w:val="24"/>
+          <w:szCs w:val="24"/>
+        </w:rPr>
+        <w:t xml:space="preserve">: async (_, __, </w:t>
       </w:r>
       <w:proofErr w:type="gramStart"/>
       <w:r>
@@ -1595,7 +1848,7 @@
           <w:sz w:val="24"/>
           <w:szCs w:val="24"/>
         </w:rPr>
-        <w:t>Schema(</w:t>
+        <w:t>{ req</w:t>
       </w:r>
       <w:proofErr w:type="gramEnd"/>
       <w:r>
@@ -1603,45 +1856,69 @@
           <w:sz w:val="24"/>
           <w:szCs w:val="24"/>
         </w:rPr>
-        <w:t>{</w:t>
-      </w:r>
-      <w:r>
-        <w:rPr>
-          <w:sz w:val="24"/>
-          <w:szCs w:val="24"/>
-        </w:rPr>
-        <w:t xml:space="preserve"> _id: { type: </w:t>
-      </w:r>
-      <w:proofErr w:type="spellStart"/>
-      <w:r>
-        <w:rPr>
-          <w:sz w:val="24"/>
-          <w:szCs w:val="24"/>
-        </w:rPr>
-        <w:t>ObjectId</w:t>
-      </w:r>
-      <w:proofErr w:type="spellEnd"/>
-      <w:r>
-        <w:rPr>
-          <w:sz w:val="24"/>
-          <w:szCs w:val="24"/>
-        </w:rPr>
-        <w:t xml:space="preserve">, required: true }, id: { type: Number, required: true }, name: </w:t>
-      </w:r>
-      <w:r>
-        <w:rPr>
-          <w:sz w:val="24"/>
-          <w:szCs w:val="24"/>
-        </w:rPr>
-        <w:t xml:space="preserve">{ type: String, required: true }, </w:t>
-      </w:r>
-      <w:r>
-        <w:rPr>
-          <w:sz w:val="24"/>
-          <w:szCs w:val="24"/>
-        </w:rPr>
-        <w:t>capital: {.type: String, required: true }, leader: { type: String, required: true }, flag: { type: String, required: true }, landmarks: { type: [String]</w:t>
-      </w:r>
+        <w:t xml:space="preserve"> }) =&gt; {}</w:t>
+      </w:r>
+    </w:p>
+    <w:p>
+      <w:pPr>
+        <w:pStyle w:val="ListParagraph"/>
+        <w:ind w:left="2160"/>
+        <w:rPr>
+          <w:sz w:val="24"/>
+          <w:szCs w:val="24"/>
+        </w:rPr>
+      </w:pPr>
+      <w:r>
+        <w:rPr>
+          <w:sz w:val="24"/>
+          <w:szCs w:val="24"/>
+        </w:rPr>
+        <w:t>}</w:t>
+      </w:r>
+    </w:p>
+    <w:p>
+      <w:pPr>
+        <w:pStyle w:val="ListParagraph"/>
+        <w:ind w:left="2160"/>
+        <w:rPr>
+          <w:sz w:val="24"/>
+          <w:szCs w:val="24"/>
+        </w:rPr>
+      </w:pPr>
+      <w:r>
+        <w:rPr>
+          <w:sz w:val="24"/>
+          <w:szCs w:val="24"/>
+        </w:rPr>
+        <w:t>Mutation: {</w:t>
+      </w:r>
+    </w:p>
+    <w:p>
+      <w:pPr>
+        <w:pStyle w:val="ListParagraph"/>
+        <w:ind w:left="2160"/>
+        <w:rPr>
+          <w:sz w:val="24"/>
+          <w:szCs w:val="24"/>
+        </w:rPr>
+      </w:pPr>
+      <w:r>
+        <w:rPr>
+          <w:sz w:val="24"/>
+          <w:szCs w:val="24"/>
+        </w:rPr>
+        <w:tab/>
+        <w:t>login: async (</w:t>
+      </w:r>
+      <w:proofErr w:type="gramStart"/>
+      <w:r>
+        <w:rPr>
+          <w:sz w:val="24"/>
+          <w:szCs w:val="24"/>
+        </w:rPr>
+        <w:t>_ ,</w:t>
+      </w:r>
+      <w:proofErr w:type="gramEnd"/>
       <w:r>
         <w:rPr>
           <w:sz w:val="24"/>
@@ -1649,6 +1926,166 @@
         </w:rPr>
         <w:t xml:space="preserve"> </w:t>
       </w:r>
+      <w:proofErr w:type="spellStart"/>
+      <w:r>
+        <w:rPr>
+          <w:sz w:val="24"/>
+          <w:szCs w:val="24"/>
+        </w:rPr>
+        <w:t>args</w:t>
+      </w:r>
+      <w:proofErr w:type="spellEnd"/>
+      <w:r>
+        <w:rPr>
+          <w:sz w:val="24"/>
+          <w:szCs w:val="24"/>
+        </w:rPr>
+        <w:t>, { res }) =&gt; {}</w:t>
+      </w:r>
+    </w:p>
+    <w:p>
+      <w:pPr>
+        <w:pStyle w:val="ListParagraph"/>
+        <w:ind w:left="2160"/>
+        <w:rPr>
+          <w:sz w:val="24"/>
+          <w:szCs w:val="24"/>
+        </w:rPr>
+      </w:pPr>
+      <w:r>
+        <w:rPr>
+          <w:sz w:val="24"/>
+          <w:szCs w:val="24"/>
+        </w:rPr>
+        <w:tab/>
+        <w:t xml:space="preserve">register: async (_, </w:t>
+      </w:r>
+      <w:proofErr w:type="spellStart"/>
+      <w:r>
+        <w:rPr>
+          <w:sz w:val="24"/>
+          <w:szCs w:val="24"/>
+        </w:rPr>
+        <w:t>args</w:t>
+      </w:r>
+      <w:proofErr w:type="spellEnd"/>
+      <w:r>
+        <w:rPr>
+          <w:sz w:val="24"/>
+          <w:szCs w:val="24"/>
+        </w:rPr>
+        <w:t xml:space="preserve">, </w:t>
+      </w:r>
+      <w:proofErr w:type="gramStart"/>
+      <w:r>
+        <w:rPr>
+          <w:sz w:val="24"/>
+          <w:szCs w:val="24"/>
+        </w:rPr>
+        <w:t>{ res</w:t>
+      </w:r>
+      <w:proofErr w:type="gramEnd"/>
+      <w:r>
+        <w:rPr>
+          <w:sz w:val="24"/>
+          <w:szCs w:val="24"/>
+        </w:rPr>
+        <w:t xml:space="preserve"> }) =&gt; {}</w:t>
+      </w:r>
+    </w:p>
+    <w:p>
+      <w:pPr>
+        <w:pStyle w:val="ListParagraph"/>
+        <w:ind w:left="2160"/>
+        <w:rPr>
+          <w:sz w:val="24"/>
+          <w:szCs w:val="24"/>
+        </w:rPr>
+      </w:pPr>
+      <w:r>
+        <w:rPr>
+          <w:sz w:val="24"/>
+          <w:szCs w:val="24"/>
+        </w:rPr>
+        <w:tab/>
+        <w:t xml:space="preserve">update: async (_, </w:t>
+      </w:r>
+      <w:proofErr w:type="spellStart"/>
+      <w:r>
+        <w:rPr>
+          <w:sz w:val="24"/>
+          <w:szCs w:val="24"/>
+        </w:rPr>
+        <w:t>args</w:t>
+      </w:r>
+      <w:proofErr w:type="spellEnd"/>
+      <w:r>
+        <w:rPr>
+          <w:sz w:val="24"/>
+          <w:szCs w:val="24"/>
+        </w:rPr>
+        <w:t xml:space="preserve">, </w:t>
+      </w:r>
+      <w:proofErr w:type="gramStart"/>
+      <w:r>
+        <w:rPr>
+          <w:sz w:val="24"/>
+          <w:szCs w:val="24"/>
+        </w:rPr>
+        <w:t>{ res</w:t>
+      </w:r>
+      <w:proofErr w:type="gramEnd"/>
+      <w:r>
+        <w:rPr>
+          <w:sz w:val="24"/>
+          <w:szCs w:val="24"/>
+        </w:rPr>
+        <w:t xml:space="preserve"> }) =&gt; {}</w:t>
+      </w:r>
+    </w:p>
+    <w:p>
+      <w:pPr>
+        <w:pStyle w:val="ListParagraph"/>
+        <w:ind w:left="2160"/>
+        <w:rPr>
+          <w:sz w:val="24"/>
+          <w:szCs w:val="24"/>
+        </w:rPr>
+      </w:pPr>
+      <w:r>
+        <w:rPr>
+          <w:sz w:val="24"/>
+          <w:szCs w:val="24"/>
+        </w:rPr>
+        <w:tab/>
+        <w:t xml:space="preserve">logout:(_, __, </w:t>
+      </w:r>
+      <w:proofErr w:type="gramStart"/>
+      <w:r>
+        <w:rPr>
+          <w:sz w:val="24"/>
+          <w:szCs w:val="24"/>
+        </w:rPr>
+        <w:t>{ res</w:t>
+      </w:r>
+      <w:proofErr w:type="gramEnd"/>
+      <w:r>
+        <w:rPr>
+          <w:sz w:val="24"/>
+          <w:szCs w:val="24"/>
+        </w:rPr>
+        <w:t xml:space="preserve"> }) =&gt; {}</w:t>
+      </w:r>
+    </w:p>
+    <w:p>
+      <w:pPr>
+        <w:pStyle w:val="ListParagraph"/>
+        <w:ind w:left="2160"/>
+        <w:rPr>
+          <w:sz w:val="24"/>
+          <w:szCs w:val="24"/>
+        </w:rPr>
+      </w:pPr>
       <w:r>
         <w:rPr>
           <w:sz w:val="24"/>
@@ -1656,12 +2093,1175 @@
         </w:rPr>
         <w:t>}</w:t>
       </w:r>
-      <w:r>
-        <w:rPr>
-          <w:sz w:val="24"/>
-          <w:szCs w:val="24"/>
-        </w:rPr>
-        <w:t>})</w:t>
+    </w:p>
+    <w:p>
+      <w:pPr>
+        <w:pStyle w:val="ListParagraph"/>
+        <w:numPr>
+          <w:ilvl w:val="1"/>
+          <w:numId w:val="1"/>
+        </w:numPr>
+        <w:rPr>
+          <w:sz w:val="24"/>
+          <w:szCs w:val="24"/>
+        </w:rPr>
+      </w:pPr>
+      <w:r>
+        <w:rPr>
+          <w:sz w:val="24"/>
+          <w:szCs w:val="24"/>
+        </w:rPr>
+        <w:t>region-resolvers</w:t>
+      </w:r>
+    </w:p>
+    <w:p>
+      <w:pPr>
+        <w:pStyle w:val="ListParagraph"/>
+        <w:ind w:left="1440" w:firstLine="720"/>
+        <w:rPr>
+          <w:sz w:val="24"/>
+          <w:szCs w:val="24"/>
+        </w:rPr>
+      </w:pPr>
+      <w:r>
+        <w:rPr>
+          <w:sz w:val="24"/>
+          <w:szCs w:val="24"/>
+        </w:rPr>
+        <w:t>Query: {</w:t>
+      </w:r>
+    </w:p>
+    <w:p>
+      <w:pPr>
+        <w:pStyle w:val="ListParagraph"/>
+        <w:ind w:left="2160" w:firstLine="720"/>
+        <w:rPr>
+          <w:sz w:val="24"/>
+          <w:szCs w:val="24"/>
+        </w:rPr>
+      </w:pPr>
+      <w:proofErr w:type="spellStart"/>
+      <w:r>
+        <w:rPr>
+          <w:sz w:val="24"/>
+          <w:szCs w:val="24"/>
+        </w:rPr>
+        <w:t>getAllRegions</w:t>
+      </w:r>
+      <w:proofErr w:type="spellEnd"/>
+      <w:r>
+        <w:rPr>
+          <w:sz w:val="24"/>
+          <w:szCs w:val="24"/>
+        </w:rPr>
+        <w:t xml:space="preserve">: async (_, </w:t>
+      </w:r>
+      <w:proofErr w:type="gramStart"/>
+      <w:r>
+        <w:rPr>
+          <w:sz w:val="24"/>
+          <w:szCs w:val="24"/>
+        </w:rPr>
+        <w:t>{ req</w:t>
+      </w:r>
+      <w:proofErr w:type="gramEnd"/>
+      <w:r>
+        <w:rPr>
+          <w:sz w:val="24"/>
+          <w:szCs w:val="24"/>
+        </w:rPr>
+        <w:t xml:space="preserve"> }) =&gt; {}</w:t>
+      </w:r>
+    </w:p>
+    <w:p>
+      <w:pPr>
+        <w:pStyle w:val="ListParagraph"/>
+        <w:ind w:left="2160" w:firstLine="720"/>
+        <w:rPr>
+          <w:sz w:val="24"/>
+          <w:szCs w:val="24"/>
+        </w:rPr>
+      </w:pPr>
+      <w:proofErr w:type="spellStart"/>
+      <w:r>
+        <w:rPr>
+          <w:sz w:val="24"/>
+          <w:szCs w:val="24"/>
+        </w:rPr>
+        <w:t>getRegionById</w:t>
+      </w:r>
+      <w:proofErr w:type="spellEnd"/>
+      <w:r>
+        <w:rPr>
+          <w:sz w:val="24"/>
+          <w:szCs w:val="24"/>
+        </w:rPr>
+        <w:t xml:space="preserve">: async (_, </w:t>
+      </w:r>
+      <w:proofErr w:type="spellStart"/>
+      <w:r>
+        <w:rPr>
+          <w:sz w:val="24"/>
+          <w:szCs w:val="24"/>
+        </w:rPr>
+        <w:t>args</w:t>
+      </w:r>
+      <w:proofErr w:type="spellEnd"/>
+      <w:r>
+        <w:rPr>
+          <w:sz w:val="24"/>
+          <w:szCs w:val="24"/>
+        </w:rPr>
+        <w:t>) =&gt; {}</w:t>
+      </w:r>
+    </w:p>
+    <w:p>
+      <w:pPr>
+        <w:rPr>
+          <w:sz w:val="24"/>
+          <w:szCs w:val="24"/>
+        </w:rPr>
+      </w:pPr>
+      <w:r>
+        <w:rPr>
+          <w:sz w:val="24"/>
+          <w:szCs w:val="24"/>
+        </w:rPr>
+        <w:tab/>
+      </w:r>
+      <w:r>
+        <w:rPr>
+          <w:sz w:val="24"/>
+          <w:szCs w:val="24"/>
+        </w:rPr>
+        <w:tab/>
+      </w:r>
+      <w:r>
+        <w:rPr>
+          <w:sz w:val="24"/>
+          <w:szCs w:val="24"/>
+        </w:rPr>
+        <w:tab/>
+        <w:t>}</w:t>
+      </w:r>
+    </w:p>
+    <w:p>
+      <w:pPr>
+        <w:pStyle w:val="ListParagraph"/>
+        <w:ind w:left="1440" w:firstLine="720"/>
+        <w:rPr>
+          <w:sz w:val="24"/>
+          <w:szCs w:val="24"/>
+        </w:rPr>
+      </w:pPr>
+      <w:r>
+        <w:rPr>
+          <w:sz w:val="24"/>
+          <w:szCs w:val="24"/>
+        </w:rPr>
+        <w:t>Mutation: {</w:t>
+      </w:r>
+    </w:p>
+    <w:p>
+      <w:pPr>
+        <w:pStyle w:val="ListParagraph"/>
+        <w:ind w:left="2160"/>
+        <w:rPr>
+          <w:sz w:val="24"/>
+          <w:szCs w:val="24"/>
+        </w:rPr>
+      </w:pPr>
+      <w:r>
+        <w:rPr>
+          <w:sz w:val="24"/>
+          <w:szCs w:val="24"/>
+        </w:rPr>
+        <w:tab/>
+      </w:r>
+      <w:proofErr w:type="spellStart"/>
+      <w:r>
+        <w:rPr>
+          <w:sz w:val="24"/>
+          <w:szCs w:val="24"/>
+        </w:rPr>
+        <w:t>createMapFile</w:t>
+      </w:r>
+      <w:proofErr w:type="spellEnd"/>
+      <w:r>
+        <w:rPr>
+          <w:sz w:val="24"/>
+          <w:szCs w:val="24"/>
+        </w:rPr>
+        <w:t xml:space="preserve">: async (_, </w:t>
+      </w:r>
+      <w:proofErr w:type="gramStart"/>
+      <w:r>
+        <w:rPr>
+          <w:sz w:val="24"/>
+          <w:szCs w:val="24"/>
+        </w:rPr>
+        <w:t xml:space="preserve">{ </w:t>
+      </w:r>
+      <w:proofErr w:type="spellStart"/>
+      <w:r>
+        <w:rPr>
+          <w:sz w:val="24"/>
+          <w:szCs w:val="24"/>
+        </w:rPr>
+        <w:t>args</w:t>
+      </w:r>
+      <w:proofErr w:type="spellEnd"/>
+      <w:proofErr w:type="gramEnd"/>
+      <w:r>
+        <w:rPr>
+          <w:sz w:val="24"/>
+          <w:szCs w:val="24"/>
+        </w:rPr>
+        <w:t xml:space="preserve"> }) =&gt; {}</w:t>
+      </w:r>
+    </w:p>
+    <w:p>
+      <w:pPr>
+        <w:pStyle w:val="ListParagraph"/>
+        <w:ind w:left="2160"/>
+        <w:rPr>
+          <w:sz w:val="24"/>
+          <w:szCs w:val="24"/>
+        </w:rPr>
+      </w:pPr>
+      <w:r>
+        <w:rPr>
+          <w:sz w:val="24"/>
+          <w:szCs w:val="24"/>
+        </w:rPr>
+        <w:tab/>
+      </w:r>
+      <w:proofErr w:type="spellStart"/>
+      <w:r>
+        <w:rPr>
+          <w:sz w:val="24"/>
+          <w:szCs w:val="24"/>
+        </w:rPr>
+        <w:t>deleteMapFile</w:t>
+      </w:r>
+      <w:proofErr w:type="spellEnd"/>
+      <w:r>
+        <w:rPr>
+          <w:sz w:val="24"/>
+          <w:szCs w:val="24"/>
+        </w:rPr>
+        <w:t xml:space="preserve">: async (_, </w:t>
+      </w:r>
+      <w:proofErr w:type="gramStart"/>
+      <w:r>
+        <w:rPr>
+          <w:sz w:val="24"/>
+          <w:szCs w:val="24"/>
+        </w:rPr>
+        <w:t xml:space="preserve">{ </w:t>
+      </w:r>
+      <w:proofErr w:type="spellStart"/>
+      <w:r>
+        <w:rPr>
+          <w:sz w:val="24"/>
+          <w:szCs w:val="24"/>
+        </w:rPr>
+        <w:t>args</w:t>
+      </w:r>
+      <w:proofErr w:type="spellEnd"/>
+      <w:proofErr w:type="gramEnd"/>
+      <w:r>
+        <w:rPr>
+          <w:sz w:val="24"/>
+          <w:szCs w:val="24"/>
+        </w:rPr>
+        <w:t xml:space="preserve"> }) =&gt; {}</w:t>
+      </w:r>
+    </w:p>
+    <w:p>
+      <w:pPr>
+        <w:pStyle w:val="ListParagraph"/>
+        <w:ind w:left="2160"/>
+        <w:rPr>
+          <w:sz w:val="24"/>
+          <w:szCs w:val="24"/>
+        </w:rPr>
+      </w:pPr>
+      <w:r>
+        <w:rPr>
+          <w:sz w:val="24"/>
+          <w:szCs w:val="24"/>
+        </w:rPr>
+        <w:tab/>
+      </w:r>
+      <w:proofErr w:type="spellStart"/>
+      <w:r>
+        <w:rPr>
+          <w:sz w:val="24"/>
+          <w:szCs w:val="24"/>
+        </w:rPr>
+        <w:t>selectMapFile</w:t>
+      </w:r>
+      <w:proofErr w:type="spellEnd"/>
+      <w:r>
+        <w:rPr>
+          <w:sz w:val="24"/>
+          <w:szCs w:val="24"/>
+        </w:rPr>
+        <w:t xml:space="preserve">: async (_, </w:t>
+      </w:r>
+      <w:proofErr w:type="gramStart"/>
+      <w:r>
+        <w:rPr>
+          <w:sz w:val="24"/>
+          <w:szCs w:val="24"/>
+        </w:rPr>
+        <w:t xml:space="preserve">{ </w:t>
+      </w:r>
+      <w:proofErr w:type="spellStart"/>
+      <w:r>
+        <w:rPr>
+          <w:sz w:val="24"/>
+          <w:szCs w:val="24"/>
+        </w:rPr>
+        <w:t>args</w:t>
+      </w:r>
+      <w:proofErr w:type="spellEnd"/>
+      <w:proofErr w:type="gramEnd"/>
+      <w:r>
+        <w:rPr>
+          <w:sz w:val="24"/>
+          <w:szCs w:val="24"/>
+        </w:rPr>
+        <w:t xml:space="preserve"> }) =&gt; {}</w:t>
+      </w:r>
+    </w:p>
+    <w:p>
+      <w:pPr>
+        <w:pStyle w:val="ListParagraph"/>
+        <w:ind w:left="2160"/>
+        <w:rPr>
+          <w:sz w:val="24"/>
+          <w:szCs w:val="24"/>
+        </w:rPr>
+      </w:pPr>
+      <w:r>
+        <w:rPr>
+          <w:sz w:val="24"/>
+          <w:szCs w:val="24"/>
+        </w:rPr>
+        <w:tab/>
+      </w:r>
+      <w:proofErr w:type="spellStart"/>
+      <w:r>
+        <w:rPr>
+          <w:sz w:val="24"/>
+          <w:szCs w:val="24"/>
+        </w:rPr>
+        <w:t>addSubregion</w:t>
+      </w:r>
+      <w:proofErr w:type="spellEnd"/>
+      <w:r>
+        <w:rPr>
+          <w:sz w:val="24"/>
+          <w:szCs w:val="24"/>
+        </w:rPr>
+        <w:t xml:space="preserve">: async (_, </w:t>
+      </w:r>
+      <w:proofErr w:type="gramStart"/>
+      <w:r>
+        <w:rPr>
+          <w:sz w:val="24"/>
+          <w:szCs w:val="24"/>
+        </w:rPr>
+        <w:t xml:space="preserve">{ </w:t>
+      </w:r>
+      <w:proofErr w:type="spellStart"/>
+      <w:r>
+        <w:rPr>
+          <w:sz w:val="24"/>
+          <w:szCs w:val="24"/>
+        </w:rPr>
+        <w:t>args</w:t>
+      </w:r>
+      <w:proofErr w:type="spellEnd"/>
+      <w:proofErr w:type="gramEnd"/>
+      <w:r>
+        <w:rPr>
+          <w:sz w:val="24"/>
+          <w:szCs w:val="24"/>
+        </w:rPr>
+        <w:t xml:space="preserve"> }) =&gt; {}</w:t>
+      </w:r>
+    </w:p>
+    <w:p>
+      <w:pPr>
+        <w:pStyle w:val="ListParagraph"/>
+        <w:ind w:left="2160"/>
+        <w:rPr>
+          <w:sz w:val="24"/>
+          <w:szCs w:val="24"/>
+        </w:rPr>
+      </w:pPr>
+      <w:r>
+        <w:rPr>
+          <w:sz w:val="24"/>
+          <w:szCs w:val="24"/>
+        </w:rPr>
+        <w:tab/>
+      </w:r>
+      <w:proofErr w:type="spellStart"/>
+      <w:r>
+        <w:rPr>
+          <w:sz w:val="24"/>
+          <w:szCs w:val="24"/>
+        </w:rPr>
+        <w:t>editSubregion</w:t>
+      </w:r>
+      <w:proofErr w:type="spellEnd"/>
+      <w:r>
+        <w:rPr>
+          <w:sz w:val="24"/>
+          <w:szCs w:val="24"/>
+        </w:rPr>
+        <w:t xml:space="preserve">: async (_, </w:t>
+      </w:r>
+      <w:proofErr w:type="gramStart"/>
+      <w:r>
+        <w:rPr>
+          <w:sz w:val="24"/>
+          <w:szCs w:val="24"/>
+        </w:rPr>
+        <w:t xml:space="preserve">{ </w:t>
+      </w:r>
+      <w:proofErr w:type="spellStart"/>
+      <w:r>
+        <w:rPr>
+          <w:sz w:val="24"/>
+          <w:szCs w:val="24"/>
+        </w:rPr>
+        <w:t>args</w:t>
+      </w:r>
+      <w:proofErr w:type="spellEnd"/>
+      <w:proofErr w:type="gramEnd"/>
+      <w:r>
+        <w:rPr>
+          <w:sz w:val="24"/>
+          <w:szCs w:val="24"/>
+        </w:rPr>
+        <w:t xml:space="preserve"> }) =&gt; {}</w:t>
+      </w:r>
+    </w:p>
+    <w:p>
+      <w:pPr>
+        <w:pStyle w:val="ListParagraph"/>
+        <w:ind w:left="2160"/>
+        <w:rPr>
+          <w:sz w:val="24"/>
+          <w:szCs w:val="24"/>
+        </w:rPr>
+      </w:pPr>
+      <w:r>
+        <w:rPr>
+          <w:sz w:val="24"/>
+          <w:szCs w:val="24"/>
+        </w:rPr>
+        <w:tab/>
+      </w:r>
+      <w:proofErr w:type="spellStart"/>
+      <w:r>
+        <w:rPr>
+          <w:sz w:val="24"/>
+          <w:szCs w:val="24"/>
+        </w:rPr>
+        <w:t>deleteSubregion</w:t>
+      </w:r>
+      <w:proofErr w:type="spellEnd"/>
+      <w:r>
+        <w:rPr>
+          <w:sz w:val="24"/>
+          <w:szCs w:val="24"/>
+        </w:rPr>
+        <w:t xml:space="preserve">: async (_, </w:t>
+      </w:r>
+      <w:proofErr w:type="gramStart"/>
+      <w:r>
+        <w:rPr>
+          <w:sz w:val="24"/>
+          <w:szCs w:val="24"/>
+        </w:rPr>
+        <w:t xml:space="preserve">{ </w:t>
+      </w:r>
+      <w:proofErr w:type="spellStart"/>
+      <w:r>
+        <w:rPr>
+          <w:sz w:val="24"/>
+          <w:szCs w:val="24"/>
+        </w:rPr>
+        <w:t>args</w:t>
+      </w:r>
+      <w:proofErr w:type="spellEnd"/>
+      <w:proofErr w:type="gramEnd"/>
+      <w:r>
+        <w:rPr>
+          <w:sz w:val="24"/>
+          <w:szCs w:val="24"/>
+        </w:rPr>
+        <w:t xml:space="preserve"> }) =&gt; {}</w:t>
+      </w:r>
+    </w:p>
+    <w:p>
+      <w:pPr>
+        <w:pStyle w:val="ListParagraph"/>
+        <w:ind w:left="2160"/>
+        <w:rPr>
+          <w:sz w:val="24"/>
+          <w:szCs w:val="24"/>
+        </w:rPr>
+      </w:pPr>
+      <w:r>
+        <w:rPr>
+          <w:sz w:val="24"/>
+          <w:szCs w:val="24"/>
+        </w:rPr>
+        <w:tab/>
+      </w:r>
+      <w:proofErr w:type="spellStart"/>
+      <w:r>
+        <w:rPr>
+          <w:sz w:val="24"/>
+          <w:szCs w:val="24"/>
+        </w:rPr>
+        <w:t>sort</w:t>
+      </w:r>
+      <w:r>
+        <w:rPr>
+          <w:sz w:val="24"/>
+          <w:szCs w:val="24"/>
+        </w:rPr>
+        <w:t>Names</w:t>
+      </w:r>
+      <w:r>
+        <w:rPr>
+          <w:sz w:val="24"/>
+          <w:szCs w:val="24"/>
+        </w:rPr>
+        <w:t>Table</w:t>
+      </w:r>
+      <w:proofErr w:type="spellEnd"/>
+      <w:r>
+        <w:rPr>
+          <w:sz w:val="24"/>
+          <w:szCs w:val="24"/>
+        </w:rPr>
+        <w:t xml:space="preserve">: async (_, </w:t>
+      </w:r>
+      <w:proofErr w:type="gramStart"/>
+      <w:r>
+        <w:rPr>
+          <w:sz w:val="24"/>
+          <w:szCs w:val="24"/>
+        </w:rPr>
+        <w:t xml:space="preserve">{ </w:t>
+      </w:r>
+      <w:proofErr w:type="spellStart"/>
+      <w:r>
+        <w:rPr>
+          <w:sz w:val="24"/>
+          <w:szCs w:val="24"/>
+        </w:rPr>
+        <w:t>args</w:t>
+      </w:r>
+      <w:proofErr w:type="spellEnd"/>
+      <w:proofErr w:type="gramEnd"/>
+      <w:r>
+        <w:rPr>
+          <w:sz w:val="24"/>
+          <w:szCs w:val="24"/>
+        </w:rPr>
+        <w:t xml:space="preserve"> }) =&gt; {}</w:t>
+      </w:r>
+    </w:p>
+    <w:p>
+      <w:pPr>
+        <w:pStyle w:val="ListParagraph"/>
+        <w:ind w:left="2160"/>
+        <w:rPr>
+          <w:sz w:val="24"/>
+          <w:szCs w:val="24"/>
+        </w:rPr>
+      </w:pPr>
+      <w:r>
+        <w:rPr>
+          <w:sz w:val="24"/>
+          <w:szCs w:val="24"/>
+        </w:rPr>
+        <w:tab/>
+      </w:r>
+      <w:proofErr w:type="spellStart"/>
+      <w:r>
+        <w:rPr>
+          <w:sz w:val="24"/>
+          <w:szCs w:val="24"/>
+        </w:rPr>
+        <w:t>sort</w:t>
+      </w:r>
+      <w:r>
+        <w:rPr>
+          <w:sz w:val="24"/>
+          <w:szCs w:val="24"/>
+        </w:rPr>
+        <w:t>Capitals</w:t>
+      </w:r>
+      <w:r>
+        <w:rPr>
+          <w:sz w:val="24"/>
+          <w:szCs w:val="24"/>
+        </w:rPr>
+        <w:t>Table</w:t>
+      </w:r>
+      <w:proofErr w:type="spellEnd"/>
+      <w:r>
+        <w:rPr>
+          <w:sz w:val="24"/>
+          <w:szCs w:val="24"/>
+        </w:rPr>
+        <w:t xml:space="preserve">: async (_, </w:t>
+      </w:r>
+      <w:proofErr w:type="gramStart"/>
+      <w:r>
+        <w:rPr>
+          <w:sz w:val="24"/>
+          <w:szCs w:val="24"/>
+        </w:rPr>
+        <w:t xml:space="preserve">{ </w:t>
+      </w:r>
+      <w:proofErr w:type="spellStart"/>
+      <w:r>
+        <w:rPr>
+          <w:sz w:val="24"/>
+          <w:szCs w:val="24"/>
+        </w:rPr>
+        <w:t>args</w:t>
+      </w:r>
+      <w:proofErr w:type="spellEnd"/>
+      <w:proofErr w:type="gramEnd"/>
+      <w:r>
+        <w:rPr>
+          <w:sz w:val="24"/>
+          <w:szCs w:val="24"/>
+        </w:rPr>
+        <w:t xml:space="preserve"> }) =&gt; {}</w:t>
+      </w:r>
+    </w:p>
+    <w:p>
+      <w:pPr>
+        <w:pStyle w:val="ListParagraph"/>
+        <w:ind w:left="2160"/>
+        <w:rPr>
+          <w:sz w:val="24"/>
+          <w:szCs w:val="24"/>
+        </w:rPr>
+      </w:pPr>
+      <w:r>
+        <w:rPr>
+          <w:sz w:val="24"/>
+          <w:szCs w:val="24"/>
+        </w:rPr>
+        <w:tab/>
+      </w:r>
+      <w:proofErr w:type="spellStart"/>
+      <w:r>
+        <w:rPr>
+          <w:sz w:val="24"/>
+          <w:szCs w:val="24"/>
+        </w:rPr>
+        <w:t>sort</w:t>
+      </w:r>
+      <w:r>
+        <w:rPr>
+          <w:sz w:val="24"/>
+          <w:szCs w:val="24"/>
+        </w:rPr>
+        <w:t>Leaders</w:t>
+      </w:r>
+      <w:r>
+        <w:rPr>
+          <w:sz w:val="24"/>
+          <w:szCs w:val="24"/>
+        </w:rPr>
+        <w:t>Table</w:t>
+      </w:r>
+      <w:proofErr w:type="spellEnd"/>
+      <w:r>
+        <w:rPr>
+          <w:sz w:val="24"/>
+          <w:szCs w:val="24"/>
+        </w:rPr>
+        <w:t xml:space="preserve">: async (_, </w:t>
+      </w:r>
+      <w:proofErr w:type="gramStart"/>
+      <w:r>
+        <w:rPr>
+          <w:sz w:val="24"/>
+          <w:szCs w:val="24"/>
+        </w:rPr>
+        <w:t xml:space="preserve">{ </w:t>
+      </w:r>
+      <w:proofErr w:type="spellStart"/>
+      <w:r>
+        <w:rPr>
+          <w:sz w:val="24"/>
+          <w:szCs w:val="24"/>
+        </w:rPr>
+        <w:t>args</w:t>
+      </w:r>
+      <w:proofErr w:type="spellEnd"/>
+      <w:proofErr w:type="gramEnd"/>
+      <w:r>
+        <w:rPr>
+          <w:sz w:val="24"/>
+          <w:szCs w:val="24"/>
+        </w:rPr>
+        <w:t xml:space="preserve"> }) =&gt; {}</w:t>
+      </w:r>
+    </w:p>
+    <w:p>
+      <w:pPr>
+        <w:pStyle w:val="ListParagraph"/>
+        <w:ind w:left="2160" w:firstLine="720"/>
+        <w:rPr>
+          <w:sz w:val="24"/>
+          <w:szCs w:val="24"/>
+        </w:rPr>
+      </w:pPr>
+      <w:proofErr w:type="spellStart"/>
+      <w:r>
+        <w:rPr>
+          <w:sz w:val="24"/>
+          <w:szCs w:val="24"/>
+        </w:rPr>
+        <w:t>sort</w:t>
+      </w:r>
+      <w:r>
+        <w:rPr>
+          <w:sz w:val="24"/>
+          <w:szCs w:val="24"/>
+        </w:rPr>
+        <w:t>Flags</w:t>
+      </w:r>
+      <w:r>
+        <w:rPr>
+          <w:sz w:val="24"/>
+          <w:szCs w:val="24"/>
+        </w:rPr>
+        <w:t>Table</w:t>
+      </w:r>
+      <w:proofErr w:type="spellEnd"/>
+      <w:r>
+        <w:rPr>
+          <w:sz w:val="24"/>
+          <w:szCs w:val="24"/>
+        </w:rPr>
+        <w:t xml:space="preserve">: async (_, </w:t>
+      </w:r>
+      <w:proofErr w:type="gramStart"/>
+      <w:r>
+        <w:rPr>
+          <w:sz w:val="24"/>
+          <w:szCs w:val="24"/>
+        </w:rPr>
+        <w:t xml:space="preserve">{ </w:t>
+      </w:r>
+      <w:proofErr w:type="spellStart"/>
+      <w:r>
+        <w:rPr>
+          <w:sz w:val="24"/>
+          <w:szCs w:val="24"/>
+        </w:rPr>
+        <w:t>args</w:t>
+      </w:r>
+      <w:proofErr w:type="spellEnd"/>
+      <w:proofErr w:type="gramEnd"/>
+      <w:r>
+        <w:rPr>
+          <w:sz w:val="24"/>
+          <w:szCs w:val="24"/>
+        </w:rPr>
+        <w:t xml:space="preserve"> }) =&gt; {}</w:t>
+      </w:r>
+    </w:p>
+    <w:p>
+      <w:pPr>
+        <w:pStyle w:val="ListParagraph"/>
+        <w:ind w:left="2160" w:firstLine="720"/>
+        <w:rPr>
+          <w:sz w:val="24"/>
+          <w:szCs w:val="24"/>
+        </w:rPr>
+      </w:pPr>
+      <w:proofErr w:type="spellStart"/>
+      <w:r>
+        <w:rPr>
+          <w:sz w:val="24"/>
+          <w:szCs w:val="24"/>
+        </w:rPr>
+        <w:t>sort</w:t>
+      </w:r>
+      <w:r>
+        <w:rPr>
+          <w:sz w:val="24"/>
+          <w:szCs w:val="24"/>
+        </w:rPr>
+        <w:t>Landmarks</w:t>
+      </w:r>
+      <w:r>
+        <w:rPr>
+          <w:sz w:val="24"/>
+          <w:szCs w:val="24"/>
+        </w:rPr>
+        <w:t>Table</w:t>
+      </w:r>
+      <w:proofErr w:type="spellEnd"/>
+      <w:r>
+        <w:rPr>
+          <w:sz w:val="24"/>
+          <w:szCs w:val="24"/>
+        </w:rPr>
+        <w:t xml:space="preserve">: async (_, </w:t>
+      </w:r>
+      <w:proofErr w:type="gramStart"/>
+      <w:r>
+        <w:rPr>
+          <w:sz w:val="24"/>
+          <w:szCs w:val="24"/>
+        </w:rPr>
+        <w:t xml:space="preserve">{ </w:t>
+      </w:r>
+      <w:proofErr w:type="spellStart"/>
+      <w:r>
+        <w:rPr>
+          <w:sz w:val="24"/>
+          <w:szCs w:val="24"/>
+        </w:rPr>
+        <w:t>args</w:t>
+      </w:r>
+      <w:proofErr w:type="spellEnd"/>
+      <w:proofErr w:type="gramEnd"/>
+      <w:r>
+        <w:rPr>
+          <w:sz w:val="24"/>
+          <w:szCs w:val="24"/>
+        </w:rPr>
+        <w:t xml:space="preserve"> }) =&gt; {}</w:t>
+      </w:r>
+    </w:p>
+    <w:p>
+      <w:pPr>
+        <w:pStyle w:val="ListParagraph"/>
+        <w:ind w:left="2160"/>
+        <w:rPr>
+          <w:sz w:val="24"/>
+          <w:szCs w:val="24"/>
+        </w:rPr>
+      </w:pPr>
+      <w:r>
+        <w:rPr>
+          <w:sz w:val="24"/>
+          <w:szCs w:val="24"/>
+        </w:rPr>
+        <w:lastRenderedPageBreak/>
+        <w:tab/>
+      </w:r>
+      <w:proofErr w:type="spellStart"/>
+      <w:r>
+        <w:rPr>
+          <w:sz w:val="24"/>
+          <w:szCs w:val="24"/>
+        </w:rPr>
+        <w:t>restoreOriginalList</w:t>
+      </w:r>
+      <w:proofErr w:type="spellEnd"/>
+      <w:r>
+        <w:rPr>
+          <w:sz w:val="24"/>
+          <w:szCs w:val="24"/>
+        </w:rPr>
+        <w:t xml:space="preserve">: (_, </w:t>
+      </w:r>
+      <w:proofErr w:type="gramStart"/>
+      <w:r>
+        <w:rPr>
+          <w:sz w:val="24"/>
+          <w:szCs w:val="24"/>
+        </w:rPr>
+        <w:t xml:space="preserve">{ </w:t>
+      </w:r>
+      <w:proofErr w:type="spellStart"/>
+      <w:r>
+        <w:rPr>
+          <w:sz w:val="24"/>
+          <w:szCs w:val="24"/>
+        </w:rPr>
+        <w:t>args</w:t>
+      </w:r>
+      <w:proofErr w:type="spellEnd"/>
+      <w:proofErr w:type="gramEnd"/>
+      <w:r>
+        <w:rPr>
+          <w:sz w:val="24"/>
+          <w:szCs w:val="24"/>
+        </w:rPr>
+        <w:t xml:space="preserve"> }) =&gt; {}</w:t>
+      </w:r>
+    </w:p>
+    <w:p>
+      <w:pPr>
+        <w:pStyle w:val="ListParagraph"/>
+        <w:ind w:left="2160"/>
+        <w:rPr>
+          <w:sz w:val="24"/>
+          <w:szCs w:val="24"/>
+        </w:rPr>
+      </w:pPr>
+      <w:r>
+        <w:rPr>
+          <w:sz w:val="24"/>
+          <w:szCs w:val="24"/>
+        </w:rPr>
+        <w:tab/>
+      </w:r>
+      <w:proofErr w:type="spellStart"/>
+      <w:r>
+        <w:rPr>
+          <w:sz w:val="24"/>
+          <w:szCs w:val="24"/>
+        </w:rPr>
+        <w:t>changeRegionParent</w:t>
+      </w:r>
+      <w:proofErr w:type="spellEnd"/>
+      <w:r>
+        <w:rPr>
+          <w:sz w:val="24"/>
+          <w:szCs w:val="24"/>
+        </w:rPr>
+        <w:t xml:space="preserve">: (_, </w:t>
+      </w:r>
+      <w:proofErr w:type="gramStart"/>
+      <w:r>
+        <w:rPr>
+          <w:sz w:val="24"/>
+          <w:szCs w:val="24"/>
+        </w:rPr>
+        <w:t xml:space="preserve">{ </w:t>
+      </w:r>
+      <w:proofErr w:type="spellStart"/>
+      <w:r>
+        <w:rPr>
+          <w:sz w:val="24"/>
+          <w:szCs w:val="24"/>
+        </w:rPr>
+        <w:t>args</w:t>
+      </w:r>
+      <w:proofErr w:type="spellEnd"/>
+      <w:proofErr w:type="gramEnd"/>
+      <w:r>
+        <w:rPr>
+          <w:sz w:val="24"/>
+          <w:szCs w:val="24"/>
+        </w:rPr>
+        <w:t xml:space="preserve"> }) =&gt; {}</w:t>
+      </w:r>
+    </w:p>
+    <w:p>
+      <w:pPr>
+        <w:pStyle w:val="ListParagraph"/>
+        <w:ind w:left="2160"/>
+        <w:rPr>
+          <w:sz w:val="24"/>
+          <w:szCs w:val="24"/>
+        </w:rPr>
+      </w:pPr>
+      <w:r>
+        <w:rPr>
+          <w:sz w:val="24"/>
+          <w:szCs w:val="24"/>
+        </w:rPr>
+        <w:tab/>
+      </w:r>
+      <w:proofErr w:type="spellStart"/>
+      <w:r>
+        <w:rPr>
+          <w:sz w:val="24"/>
+          <w:szCs w:val="24"/>
+        </w:rPr>
+        <w:t>addRegionLandmark</w:t>
+      </w:r>
+      <w:proofErr w:type="spellEnd"/>
+      <w:r>
+        <w:rPr>
+          <w:sz w:val="24"/>
+          <w:szCs w:val="24"/>
+        </w:rPr>
+        <w:t xml:space="preserve">: (_, </w:t>
+      </w:r>
+      <w:proofErr w:type="gramStart"/>
+      <w:r>
+        <w:rPr>
+          <w:sz w:val="24"/>
+          <w:szCs w:val="24"/>
+        </w:rPr>
+        <w:t xml:space="preserve">{ </w:t>
+      </w:r>
+      <w:proofErr w:type="spellStart"/>
+      <w:r>
+        <w:rPr>
+          <w:sz w:val="24"/>
+          <w:szCs w:val="24"/>
+        </w:rPr>
+        <w:t>args</w:t>
+      </w:r>
+      <w:proofErr w:type="spellEnd"/>
+      <w:proofErr w:type="gramEnd"/>
+      <w:r>
+        <w:rPr>
+          <w:sz w:val="24"/>
+          <w:szCs w:val="24"/>
+        </w:rPr>
+        <w:t xml:space="preserve"> }) =&gt; {}</w:t>
+      </w:r>
+    </w:p>
+    <w:p>
+      <w:pPr>
+        <w:pStyle w:val="ListParagraph"/>
+        <w:ind w:left="2160"/>
+        <w:rPr>
+          <w:sz w:val="24"/>
+          <w:szCs w:val="24"/>
+        </w:rPr>
+      </w:pPr>
+      <w:r>
+        <w:rPr>
+          <w:sz w:val="24"/>
+          <w:szCs w:val="24"/>
+        </w:rPr>
+        <w:tab/>
+      </w:r>
+      <w:proofErr w:type="spellStart"/>
+      <w:r>
+        <w:rPr>
+          <w:sz w:val="24"/>
+          <w:szCs w:val="24"/>
+        </w:rPr>
+        <w:t>removeRegionLandmark</w:t>
+      </w:r>
+      <w:proofErr w:type="spellEnd"/>
+      <w:r>
+        <w:rPr>
+          <w:sz w:val="24"/>
+          <w:szCs w:val="24"/>
+        </w:rPr>
+        <w:t xml:space="preserve">: (_, </w:t>
+      </w:r>
+      <w:proofErr w:type="gramStart"/>
+      <w:r>
+        <w:rPr>
+          <w:sz w:val="24"/>
+          <w:szCs w:val="24"/>
+        </w:rPr>
+        <w:t xml:space="preserve">{ </w:t>
+      </w:r>
+      <w:proofErr w:type="spellStart"/>
+      <w:r>
+        <w:rPr>
+          <w:sz w:val="24"/>
+          <w:szCs w:val="24"/>
+        </w:rPr>
+        <w:t>args</w:t>
+      </w:r>
+      <w:proofErr w:type="spellEnd"/>
+      <w:proofErr w:type="gramEnd"/>
+      <w:r>
+        <w:rPr>
+          <w:sz w:val="24"/>
+          <w:szCs w:val="24"/>
+        </w:rPr>
+        <w:t xml:space="preserve"> }) =&gt; {}</w:t>
+      </w:r>
+    </w:p>
+    <w:p>
+      <w:pPr>
+        <w:pStyle w:val="ListParagraph"/>
+        <w:ind w:left="2160"/>
+        <w:rPr>
+          <w:sz w:val="24"/>
+          <w:szCs w:val="24"/>
+        </w:rPr>
+      </w:pPr>
+      <w:r>
+        <w:rPr>
+          <w:sz w:val="24"/>
+          <w:szCs w:val="24"/>
+        </w:rPr>
+        <w:tab/>
+      </w:r>
+      <w:proofErr w:type="spellStart"/>
+      <w:r>
+        <w:rPr>
+          <w:sz w:val="24"/>
+          <w:szCs w:val="24"/>
+        </w:rPr>
+        <w:t>editRegionLandmark</w:t>
+      </w:r>
+      <w:proofErr w:type="spellEnd"/>
+      <w:r>
+        <w:rPr>
+          <w:sz w:val="24"/>
+          <w:szCs w:val="24"/>
+        </w:rPr>
+        <w:t xml:space="preserve">: (_, </w:t>
+      </w:r>
+      <w:proofErr w:type="gramStart"/>
+      <w:r>
+        <w:rPr>
+          <w:sz w:val="24"/>
+          <w:szCs w:val="24"/>
+        </w:rPr>
+        <w:t xml:space="preserve">{ </w:t>
+      </w:r>
+      <w:proofErr w:type="spellStart"/>
+      <w:r>
+        <w:rPr>
+          <w:sz w:val="24"/>
+          <w:szCs w:val="24"/>
+        </w:rPr>
+        <w:t>args</w:t>
+      </w:r>
+      <w:proofErr w:type="spellEnd"/>
+      <w:proofErr w:type="gramEnd"/>
+      <w:r>
+        <w:rPr>
+          <w:sz w:val="24"/>
+          <w:szCs w:val="24"/>
+        </w:rPr>
+        <w:t xml:space="preserve"> }) =&gt; {}</w:t>
+      </w:r>
+    </w:p>
+    <w:p>
+      <w:pPr>
+        <w:pStyle w:val="ListParagraph"/>
+        <w:ind w:left="1440" w:firstLine="720"/>
+        <w:rPr>
+          <w:sz w:val="24"/>
+          <w:szCs w:val="24"/>
+        </w:rPr>
+      </w:pPr>
+      <w:r>
+        <w:rPr>
+          <w:sz w:val="24"/>
+          <w:szCs w:val="24"/>
+        </w:rPr>
+        <w:t>}</w:t>
       </w:r>
     </w:p>
     <w:p>
@@ -1681,7 +3281,7 @@
           <w:sz w:val="24"/>
           <w:szCs w:val="24"/>
         </w:rPr>
-        <w:t>Resolvers</w:t>
+        <w:t>Typedefs</w:t>
       </w:r>
     </w:p>
     <w:p>
@@ -1701,7 +3301,7 @@
           <w:sz w:val="24"/>
           <w:szCs w:val="24"/>
         </w:rPr>
-        <w:t>user-resolvers</w:t>
+        <w:t>user-def</w:t>
       </w:r>
     </w:p>
     <w:p>
@@ -1718,7 +3318,39 @@
           <w:sz w:val="24"/>
           <w:szCs w:val="24"/>
         </w:rPr>
-        <w:t>Query: {</w:t>
+        <w:t xml:space="preserve">const </w:t>
+      </w:r>
+      <w:proofErr w:type="spellStart"/>
+      <w:r>
+        <w:rPr>
+          <w:sz w:val="24"/>
+          <w:szCs w:val="24"/>
+        </w:rPr>
+        <w:t>typeDefs</w:t>
+      </w:r>
+      <w:proofErr w:type="spellEnd"/>
+      <w:r>
+        <w:rPr>
+          <w:sz w:val="24"/>
+          <w:szCs w:val="24"/>
+        </w:rPr>
+        <w:t xml:space="preserve"> = </w:t>
+      </w:r>
+      <w:proofErr w:type="spellStart"/>
+      <w:r>
+        <w:rPr>
+          <w:sz w:val="24"/>
+          <w:szCs w:val="24"/>
+        </w:rPr>
+        <w:t>gql</w:t>
+      </w:r>
+      <w:proofErr w:type="spellEnd"/>
+      <w:r>
+        <w:rPr>
+          <w:sz w:val="24"/>
+          <w:szCs w:val="24"/>
+        </w:rPr>
+        <w:t xml:space="preserve"> `</w:t>
       </w:r>
     </w:p>
     <w:p>
@@ -1736,6 +3368,171 @@
           <w:szCs w:val="24"/>
         </w:rPr>
         <w:tab/>
+        <w:t>type User {</w:t>
+      </w:r>
+    </w:p>
+    <w:p>
+      <w:pPr>
+        <w:pStyle w:val="ListParagraph"/>
+        <w:ind w:left="2160"/>
+        <w:rPr>
+          <w:sz w:val="24"/>
+          <w:szCs w:val="24"/>
+        </w:rPr>
+      </w:pPr>
+      <w:r>
+        <w:rPr>
+          <w:sz w:val="24"/>
+          <w:szCs w:val="24"/>
+        </w:rPr>
+        <w:tab/>
+      </w:r>
+      <w:r>
+        <w:rPr>
+          <w:sz w:val="24"/>
+          <w:szCs w:val="24"/>
+        </w:rPr>
+        <w:tab/>
+        <w:t>_id: String</w:t>
+      </w:r>
+    </w:p>
+    <w:p>
+      <w:pPr>
+        <w:pStyle w:val="ListParagraph"/>
+        <w:ind w:left="2160"/>
+        <w:rPr>
+          <w:sz w:val="24"/>
+          <w:szCs w:val="24"/>
+        </w:rPr>
+      </w:pPr>
+      <w:r>
+        <w:rPr>
+          <w:sz w:val="24"/>
+          <w:szCs w:val="24"/>
+        </w:rPr>
+        <w:tab/>
+      </w:r>
+      <w:r>
+        <w:rPr>
+          <w:sz w:val="24"/>
+          <w:szCs w:val="24"/>
+        </w:rPr>
+        <w:tab/>
+      </w:r>
+      <w:r>
+        <w:rPr>
+          <w:sz w:val="24"/>
+          <w:szCs w:val="24"/>
+        </w:rPr>
+        <w:t>n</w:t>
+      </w:r>
+      <w:r>
+        <w:rPr>
+          <w:sz w:val="24"/>
+          <w:szCs w:val="24"/>
+        </w:rPr>
+        <w:t>ame: String</w:t>
+      </w:r>
+    </w:p>
+    <w:p>
+      <w:pPr>
+        <w:pStyle w:val="ListParagraph"/>
+        <w:ind w:left="2160"/>
+        <w:rPr>
+          <w:sz w:val="24"/>
+          <w:szCs w:val="24"/>
+        </w:rPr>
+      </w:pPr>
+      <w:r>
+        <w:rPr>
+          <w:sz w:val="24"/>
+          <w:szCs w:val="24"/>
+        </w:rPr>
+        <w:tab/>
+      </w:r>
+      <w:r>
+        <w:rPr>
+          <w:sz w:val="24"/>
+          <w:szCs w:val="24"/>
+        </w:rPr>
+        <w:tab/>
+        <w:t>email: String</w:t>
+      </w:r>
+    </w:p>
+    <w:p>
+      <w:pPr>
+        <w:pStyle w:val="ListParagraph"/>
+        <w:ind w:left="2160"/>
+        <w:rPr>
+          <w:sz w:val="24"/>
+          <w:szCs w:val="24"/>
+        </w:rPr>
+      </w:pPr>
+      <w:r>
+        <w:rPr>
+          <w:sz w:val="24"/>
+          <w:szCs w:val="24"/>
+        </w:rPr>
+        <w:tab/>
+      </w:r>
+      <w:r>
+        <w:rPr>
+          <w:sz w:val="24"/>
+          <w:szCs w:val="24"/>
+        </w:rPr>
+        <w:tab/>
+        <w:t>password: String</w:t>
+      </w:r>
+    </w:p>
+    <w:p>
+      <w:pPr>
+        <w:pStyle w:val="ListParagraph"/>
+        <w:ind w:left="2160" w:firstLine="720"/>
+        <w:rPr>
+          <w:sz w:val="24"/>
+          <w:szCs w:val="24"/>
+        </w:rPr>
+      </w:pPr>
+      <w:r>
+        <w:rPr>
+          <w:sz w:val="24"/>
+          <w:szCs w:val="24"/>
+        </w:rPr>
+        <w:t>}</w:t>
+      </w:r>
+    </w:p>
+    <w:p>
+      <w:pPr>
+        <w:pStyle w:val="ListParagraph"/>
+        <w:ind w:left="2160" w:firstLine="720"/>
+        <w:rPr>
+          <w:sz w:val="24"/>
+          <w:szCs w:val="24"/>
+        </w:rPr>
+      </w:pPr>
+      <w:r>
+        <w:rPr>
+          <w:sz w:val="24"/>
+          <w:szCs w:val="24"/>
+        </w:rPr>
+        <w:t>extend type Query {</w:t>
+      </w:r>
+    </w:p>
+    <w:p>
+      <w:pPr>
+        <w:pStyle w:val="ListParagraph"/>
+        <w:ind w:left="2160" w:firstLine="720"/>
+        <w:rPr>
+          <w:sz w:val="24"/>
+          <w:szCs w:val="24"/>
+        </w:rPr>
+      </w:pPr>
+      <w:r>
+        <w:rPr>
+          <w:sz w:val="24"/>
+          <w:szCs w:val="24"/>
+        </w:rPr>
+        <w:tab/>
       </w:r>
       <w:proofErr w:type="spellStart"/>
       <w:r>
@@ -1751,7 +3548,91 @@
           <w:sz w:val="24"/>
           <w:szCs w:val="24"/>
         </w:rPr>
-        <w:t xml:space="preserve">: async (_, __, </w:t>
+        <w:t>: User</w:t>
+      </w:r>
+    </w:p>
+    <w:p>
+      <w:pPr>
+        <w:pStyle w:val="ListParagraph"/>
+        <w:ind w:left="2160" w:firstLine="720"/>
+        <w:rPr>
+          <w:sz w:val="24"/>
+          <w:szCs w:val="24"/>
+        </w:rPr>
+      </w:pPr>
+      <w:r>
+        <w:rPr>
+          <w:sz w:val="24"/>
+          <w:szCs w:val="24"/>
+        </w:rPr>
+        <w:tab/>
+      </w:r>
+      <w:proofErr w:type="spellStart"/>
+      <w:r>
+        <w:rPr>
+          <w:sz w:val="24"/>
+          <w:szCs w:val="24"/>
+        </w:rPr>
+        <w:t>testQuery</w:t>
+      </w:r>
+      <w:proofErr w:type="spellEnd"/>
+      <w:r>
+        <w:rPr>
+          <w:sz w:val="24"/>
+          <w:szCs w:val="24"/>
+        </w:rPr>
+        <w:t>: String</w:t>
+      </w:r>
+    </w:p>
+    <w:p>
+      <w:pPr>
+        <w:pStyle w:val="ListParagraph"/>
+        <w:ind w:left="2160" w:firstLine="720"/>
+        <w:rPr>
+          <w:sz w:val="24"/>
+          <w:szCs w:val="24"/>
+        </w:rPr>
+      </w:pPr>
+      <w:r>
+        <w:rPr>
+          <w:sz w:val="24"/>
+          <w:szCs w:val="24"/>
+        </w:rPr>
+        <w:t>}</w:t>
+      </w:r>
+    </w:p>
+    <w:p>
+      <w:pPr>
+        <w:pStyle w:val="ListParagraph"/>
+        <w:ind w:left="2160" w:firstLine="720"/>
+        <w:rPr>
+          <w:sz w:val="24"/>
+          <w:szCs w:val="24"/>
+        </w:rPr>
+      </w:pPr>
+      <w:r>
+        <w:rPr>
+          <w:sz w:val="24"/>
+          <w:szCs w:val="24"/>
+        </w:rPr>
+        <w:t>Extend type Mutation {</w:t>
+      </w:r>
+    </w:p>
+    <w:p>
+      <w:pPr>
+        <w:pStyle w:val="ListParagraph"/>
+        <w:ind w:left="2160" w:firstLine="720"/>
+        <w:rPr>
+          <w:sz w:val="24"/>
+          <w:szCs w:val="24"/>
+        </w:rPr>
+      </w:pPr>
+      <w:r>
+        <w:rPr>
+          <w:sz w:val="24"/>
+          <w:szCs w:val="24"/>
+        </w:rPr>
+        <w:tab/>
       </w:r>
       <w:proofErr w:type="gramStart"/>
       <w:r>
@@ -1759,7 +3640,14 @@
           <w:sz w:val="24"/>
           <w:szCs w:val="24"/>
         </w:rPr>
-        <w:t>{ req</w:t>
+        <w:t>l</w:t>
+      </w:r>
+      <w:r>
+        <w:rPr>
+          <w:sz w:val="24"/>
+          <w:szCs w:val="24"/>
+        </w:rPr>
+        <w:t>ogin(</w:t>
       </w:r>
       <w:proofErr w:type="gramEnd"/>
       <w:r>
@@ -1767,7 +3655,163 @@
           <w:sz w:val="24"/>
           <w:szCs w:val="24"/>
         </w:rPr>
-        <w:t xml:space="preserve"> }) =&gt; {}</w:t>
+        <w:t>email: String!, password: String!): User</w:t>
+      </w:r>
+    </w:p>
+    <w:p>
+      <w:pPr>
+        <w:pStyle w:val="ListParagraph"/>
+        <w:ind w:left="3600"/>
+        <w:rPr>
+          <w:sz w:val="24"/>
+          <w:szCs w:val="24"/>
+        </w:rPr>
+      </w:pPr>
+      <w:proofErr w:type="gramStart"/>
+      <w:r>
+        <w:rPr>
+          <w:sz w:val="24"/>
+          <w:szCs w:val="24"/>
+        </w:rPr>
+        <w:t>r</w:t>
+      </w:r>
+      <w:r>
+        <w:rPr>
+          <w:sz w:val="24"/>
+          <w:szCs w:val="24"/>
+        </w:rPr>
+        <w:t>egister(</w:t>
+      </w:r>
+      <w:proofErr w:type="gramEnd"/>
+      <w:r>
+        <w:rPr>
+          <w:sz w:val="24"/>
+          <w:szCs w:val="24"/>
+        </w:rPr>
+        <w:t>name</w:t>
+      </w:r>
+      <w:r>
+        <w:rPr>
+          <w:sz w:val="24"/>
+          <w:szCs w:val="24"/>
+        </w:rPr>
+        <w:t xml:space="preserve">: String!, </w:t>
+      </w:r>
+      <w:r>
+        <w:rPr>
+          <w:sz w:val="24"/>
+          <w:szCs w:val="24"/>
+        </w:rPr>
+        <w:t>email</w:t>
+      </w:r>
+      <w:r>
+        <w:rPr>
+          <w:sz w:val="24"/>
+          <w:szCs w:val="24"/>
+        </w:rPr>
+        <w:t xml:space="preserve">: String!, </w:t>
+      </w:r>
+      <w:r>
+        <w:rPr>
+          <w:sz w:val="24"/>
+          <w:szCs w:val="24"/>
+        </w:rPr>
+        <w:t>password</w:t>
+      </w:r>
+      <w:r>
+        <w:rPr>
+          <w:sz w:val="24"/>
+          <w:szCs w:val="24"/>
+        </w:rPr>
+        <w:t>: String!</w:t>
+      </w:r>
+      <w:r>
+        <w:rPr>
+          <w:sz w:val="24"/>
+          <w:szCs w:val="24"/>
+        </w:rPr>
+        <w:t>): User</w:t>
+      </w:r>
+      <w:r>
+        <w:rPr>
+          <w:sz w:val="24"/>
+          <w:szCs w:val="24"/>
+        </w:rPr>
+        <w:t xml:space="preserve"> </w:t>
+      </w:r>
+    </w:p>
+    <w:p>
+      <w:pPr>
+        <w:pStyle w:val="ListParagraph"/>
+        <w:ind w:left="3600"/>
+        <w:rPr>
+          <w:sz w:val="24"/>
+          <w:szCs w:val="24"/>
+        </w:rPr>
+      </w:pPr>
+      <w:proofErr w:type="gramStart"/>
+      <w:r>
+        <w:rPr>
+          <w:sz w:val="24"/>
+          <w:szCs w:val="24"/>
+        </w:rPr>
+        <w:t>update(</w:t>
+      </w:r>
+      <w:proofErr w:type="gramEnd"/>
+      <w:r>
+        <w:rPr>
+          <w:sz w:val="24"/>
+          <w:szCs w:val="24"/>
+        </w:rPr>
+        <w:t xml:space="preserve">_id: String, </w:t>
+      </w:r>
+      <w:r>
+        <w:rPr>
+          <w:sz w:val="24"/>
+          <w:szCs w:val="24"/>
+        </w:rPr>
+        <w:t xml:space="preserve">name: </w:t>
+      </w:r>
+      <w:r>
+        <w:rPr>
+          <w:sz w:val="24"/>
+          <w:szCs w:val="24"/>
+        </w:rPr>
+        <w:t>String!, email: String!, password: String!): User</w:t>
+      </w:r>
+    </w:p>
+    <w:p>
+      <w:pPr>
+        <w:pStyle w:val="ListParagraph"/>
+        <w:ind w:left="3600"/>
+        <w:rPr>
+          <w:sz w:val="24"/>
+          <w:szCs w:val="24"/>
+        </w:rPr>
+      </w:pPr>
+      <w:r>
+        <w:rPr>
+          <w:sz w:val="24"/>
+          <w:szCs w:val="24"/>
+        </w:rPr>
+        <w:t>logout: Boolean!</w:t>
+      </w:r>
+    </w:p>
+    <w:p>
+      <w:pPr>
+        <w:pStyle w:val="ListParagraph"/>
+        <w:ind w:left="2160" w:firstLine="720"/>
+        <w:rPr>
+          <w:sz w:val="24"/>
+          <w:szCs w:val="24"/>
+        </w:rPr>
+      </w:pPr>
+      <w:r>
+        <w:rPr>
+          <w:sz w:val="24"/>
+          <w:szCs w:val="24"/>
+        </w:rPr>
+        <w:t>}</w:t>
       </w:r>
     </w:p>
     <w:p>
@@ -1784,7 +3828,7 @@
           <w:sz w:val="24"/>
           <w:szCs w:val="24"/>
         </w:rPr>
-        <w:t>}</w:t>
+        <w:t>`;</w:t>
       </w:r>
     </w:p>
     <w:p>
@@ -1796,30 +3840,21 @@
           <w:szCs w:val="24"/>
         </w:rPr>
       </w:pPr>
-      <w:r>
-        <w:rPr>
-          <w:sz w:val="24"/>
-          <w:szCs w:val="24"/>
-        </w:rPr>
-        <w:t>Mutation: {</w:t>
-      </w:r>
-    </w:p>
-    <w:p>
-      <w:pPr>
-        <w:pStyle w:val="ListParagraph"/>
-        <w:ind w:left="2160"/>
-        <w:rPr>
-          <w:sz w:val="24"/>
-          <w:szCs w:val="24"/>
-        </w:rPr>
-      </w:pPr>
-      <w:r>
-        <w:rPr>
-          <w:sz w:val="24"/>
-          <w:szCs w:val="24"/>
-        </w:rPr>
-        <w:tab/>
-        <w:t>login: async (</w:t>
+      <w:proofErr w:type="spellStart"/>
+      <w:r>
+        <w:rPr>
+          <w:sz w:val="24"/>
+          <w:szCs w:val="24"/>
+        </w:rPr>
+        <w:t>Module.exports</w:t>
+      </w:r>
+      <w:proofErr w:type="spellEnd"/>
+      <w:r>
+        <w:rPr>
+          <w:sz w:val="24"/>
+          <w:szCs w:val="24"/>
+        </w:rPr>
+        <w:t xml:space="preserve"> = </w:t>
       </w:r>
       <w:proofErr w:type="gramStart"/>
       <w:r>
@@ -1827,182 +3862,40 @@
           <w:sz w:val="24"/>
           <w:szCs w:val="24"/>
         </w:rPr>
-        <w:t>_ ,</w:t>
-      </w:r>
+        <w:t xml:space="preserve">{ </w:t>
+      </w:r>
+      <w:proofErr w:type="spellStart"/>
+      <w:r>
+        <w:rPr>
+          <w:sz w:val="24"/>
+          <w:szCs w:val="24"/>
+        </w:rPr>
+        <w:t>typeDefs</w:t>
+      </w:r>
+      <w:proofErr w:type="spellEnd"/>
       <w:proofErr w:type="gramEnd"/>
       <w:r>
         <w:rPr>
           <w:sz w:val="24"/>
           <w:szCs w:val="24"/>
         </w:rPr>
-        <w:t xml:space="preserve"> </w:t>
-      </w:r>
-      <w:proofErr w:type="spellStart"/>
-      <w:r>
-        <w:rPr>
-          <w:sz w:val="24"/>
-          <w:szCs w:val="24"/>
-        </w:rPr>
-        <w:t>args</w:t>
-      </w:r>
-      <w:proofErr w:type="spellEnd"/>
-      <w:r>
-        <w:rPr>
-          <w:sz w:val="24"/>
-          <w:szCs w:val="24"/>
-        </w:rPr>
-        <w:t>, { res }) =&gt; {}</w:t>
-      </w:r>
-    </w:p>
-    <w:p>
-      <w:pPr>
-        <w:pStyle w:val="ListParagraph"/>
-        <w:ind w:left="2160"/>
-        <w:rPr>
-          <w:sz w:val="24"/>
-          <w:szCs w:val="24"/>
-        </w:rPr>
-      </w:pPr>
-      <w:r>
-        <w:rPr>
-          <w:sz w:val="24"/>
-          <w:szCs w:val="24"/>
-        </w:rPr>
-        <w:tab/>
-        <w:t xml:space="preserve">register: async (_, </w:t>
-      </w:r>
-      <w:proofErr w:type="spellStart"/>
-      <w:r>
-        <w:rPr>
-          <w:sz w:val="24"/>
-          <w:szCs w:val="24"/>
-        </w:rPr>
-        <w:t>args</w:t>
-      </w:r>
-      <w:proofErr w:type="spellEnd"/>
-      <w:r>
-        <w:rPr>
-          <w:sz w:val="24"/>
-          <w:szCs w:val="24"/>
-        </w:rPr>
-        <w:t xml:space="preserve">, </w:t>
-      </w:r>
-      <w:proofErr w:type="gramStart"/>
-      <w:r>
-        <w:rPr>
-          <w:sz w:val="24"/>
-          <w:szCs w:val="24"/>
-        </w:rPr>
-        <w:t>{ res</w:t>
-      </w:r>
-      <w:proofErr w:type="gramEnd"/>
-      <w:r>
-        <w:rPr>
-          <w:sz w:val="24"/>
-          <w:szCs w:val="24"/>
-        </w:rPr>
-        <w:t xml:space="preserve"> }) =&gt; {}</w:t>
-      </w:r>
-    </w:p>
-    <w:p>
-      <w:pPr>
-        <w:pStyle w:val="ListParagraph"/>
-        <w:ind w:left="2160"/>
-        <w:rPr>
-          <w:sz w:val="24"/>
-          <w:szCs w:val="24"/>
-        </w:rPr>
-      </w:pPr>
-      <w:r>
-        <w:rPr>
-          <w:sz w:val="24"/>
-          <w:szCs w:val="24"/>
-        </w:rPr>
-        <w:tab/>
-        <w:t xml:space="preserve">update: async (_, </w:t>
-      </w:r>
-      <w:proofErr w:type="spellStart"/>
-      <w:r>
-        <w:rPr>
-          <w:sz w:val="24"/>
-          <w:szCs w:val="24"/>
-        </w:rPr>
-        <w:t>args</w:t>
-      </w:r>
-      <w:proofErr w:type="spellEnd"/>
-      <w:r>
-        <w:rPr>
-          <w:sz w:val="24"/>
-          <w:szCs w:val="24"/>
-        </w:rPr>
-        <w:t xml:space="preserve">, </w:t>
-      </w:r>
-      <w:proofErr w:type="gramStart"/>
-      <w:r>
-        <w:rPr>
-          <w:sz w:val="24"/>
-          <w:szCs w:val="24"/>
-        </w:rPr>
-        <w:t>{ res</w:t>
-      </w:r>
-      <w:proofErr w:type="gramEnd"/>
-      <w:r>
-        <w:rPr>
-          <w:sz w:val="24"/>
-          <w:szCs w:val="24"/>
-        </w:rPr>
-        <w:t xml:space="preserve"> }) =&gt; {}</w:t>
-      </w:r>
-    </w:p>
-    <w:p>
-      <w:pPr>
-        <w:pStyle w:val="ListParagraph"/>
-        <w:ind w:left="2160"/>
-        <w:rPr>
-          <w:sz w:val="24"/>
-          <w:szCs w:val="24"/>
-        </w:rPr>
-      </w:pPr>
-      <w:r>
-        <w:rPr>
-          <w:sz w:val="24"/>
-          <w:szCs w:val="24"/>
-        </w:rPr>
-        <w:tab/>
-        <w:t xml:space="preserve">logout:(_, __, </w:t>
-      </w:r>
-      <w:proofErr w:type="gramStart"/>
-      <w:r>
-        <w:rPr>
-          <w:sz w:val="24"/>
-          <w:szCs w:val="24"/>
-        </w:rPr>
-        <w:t>{ res</w:t>
-      </w:r>
-      <w:proofErr w:type="gramEnd"/>
-      <w:r>
-        <w:rPr>
-          <w:sz w:val="24"/>
-          <w:szCs w:val="24"/>
-        </w:rPr>
-        <w:t xml:space="preserve"> }) =&gt; {}</w:t>
-      </w:r>
-    </w:p>
-    <w:p>
-      <w:pPr>
-        <w:pStyle w:val="ListParagraph"/>
-        <w:ind w:left="2160"/>
-        <w:rPr>
-          <w:sz w:val="24"/>
-          <w:szCs w:val="24"/>
-        </w:rPr>
-      </w:pPr>
-      <w:r>
-        <w:rPr>
-          <w:sz w:val="24"/>
-          <w:szCs w:val="24"/>
-        </w:rPr>
-        <w:t>}</w:t>
+        <w:t xml:space="preserve">: </w:t>
+      </w:r>
+      <w:proofErr w:type="spellStart"/>
+      <w:r>
+        <w:rPr>
+          <w:sz w:val="24"/>
+          <w:szCs w:val="24"/>
+        </w:rPr>
+        <w:t>typeDefs</w:t>
+      </w:r>
+      <w:proofErr w:type="spellEnd"/>
+      <w:r>
+        <w:rPr>
+          <w:sz w:val="24"/>
+          <w:szCs w:val="24"/>
+        </w:rPr>
+        <w:t xml:space="preserve"> }</w:t>
       </w:r>
     </w:p>
     <w:p>
@@ -2022,24 +3915,83 @@
           <w:sz w:val="24"/>
           <w:szCs w:val="24"/>
         </w:rPr>
-        <w:t>regions-resolvers</w:t>
-      </w:r>
-    </w:p>
-    <w:p>
-      <w:pPr>
-        <w:pStyle w:val="ListParagraph"/>
-        <w:ind w:left="1440" w:firstLine="720"/>
-        <w:rPr>
-          <w:sz w:val="24"/>
-          <w:szCs w:val="24"/>
-        </w:rPr>
-      </w:pPr>
-      <w:r>
-        <w:rPr>
-          <w:sz w:val="24"/>
-          <w:szCs w:val="24"/>
-        </w:rPr>
-        <w:t>Query: {</w:t>
+        <w:t>region-</w:t>
+      </w:r>
+      <w:proofErr w:type="spellStart"/>
+      <w:r>
+        <w:rPr>
+          <w:sz w:val="24"/>
+          <w:szCs w:val="24"/>
+        </w:rPr>
+        <w:t>defs</w:t>
+      </w:r>
+      <w:proofErr w:type="spellEnd"/>
+    </w:p>
+    <w:p>
+      <w:pPr>
+        <w:pStyle w:val="ListParagraph"/>
+        <w:ind w:left="2160"/>
+        <w:rPr>
+          <w:sz w:val="24"/>
+          <w:szCs w:val="24"/>
+        </w:rPr>
+      </w:pPr>
+      <w:r>
+        <w:rPr>
+          <w:sz w:val="24"/>
+          <w:szCs w:val="24"/>
+        </w:rPr>
+        <w:t xml:space="preserve">const </w:t>
+      </w:r>
+      <w:proofErr w:type="spellStart"/>
+      <w:r>
+        <w:rPr>
+          <w:sz w:val="24"/>
+          <w:szCs w:val="24"/>
+        </w:rPr>
+        <w:t>typeDefs</w:t>
+      </w:r>
+      <w:proofErr w:type="spellEnd"/>
+      <w:r>
+        <w:rPr>
+          <w:sz w:val="24"/>
+          <w:szCs w:val="24"/>
+        </w:rPr>
+        <w:t xml:space="preserve"> = </w:t>
+      </w:r>
+      <w:proofErr w:type="spellStart"/>
+      <w:r>
+        <w:rPr>
+          <w:sz w:val="24"/>
+          <w:szCs w:val="24"/>
+        </w:rPr>
+        <w:t>gql</w:t>
+      </w:r>
+      <w:proofErr w:type="spellEnd"/>
+      <w:r>
+        <w:rPr>
+          <w:sz w:val="24"/>
+          <w:szCs w:val="24"/>
+        </w:rPr>
+        <w:t>`</w:t>
+      </w:r>
+    </w:p>
+    <w:p>
+      <w:pPr>
+        <w:pStyle w:val="ListParagraph"/>
+        <w:ind w:left="2160"/>
+        <w:rPr>
+          <w:sz w:val="24"/>
+          <w:szCs w:val="24"/>
+        </w:rPr>
+      </w:pPr>
+      <w:r>
+        <w:rPr>
+          <w:sz w:val="24"/>
+          <w:szCs w:val="24"/>
+        </w:rPr>
+        <w:tab/>
+        <w:t>type Region {</w:t>
       </w:r>
     </w:p>
     <w:p>
@@ -2051,6 +4003,263 @@
           <w:szCs w:val="24"/>
         </w:rPr>
       </w:pPr>
+      <w:r>
+        <w:rPr>
+          <w:sz w:val="24"/>
+          <w:szCs w:val="24"/>
+        </w:rPr>
+        <w:tab/>
+      </w:r>
+      <w:r>
+        <w:rPr>
+          <w:sz w:val="24"/>
+          <w:szCs w:val="24"/>
+        </w:rPr>
+        <w:t>_id: String!</w:t>
+      </w:r>
+    </w:p>
+    <w:p>
+      <w:pPr>
+        <w:pStyle w:val="ListParagraph"/>
+        <w:ind w:left="2160" w:firstLine="720"/>
+        <w:rPr>
+          <w:sz w:val="24"/>
+          <w:szCs w:val="24"/>
+        </w:rPr>
+      </w:pPr>
+      <w:r>
+        <w:rPr>
+          <w:sz w:val="24"/>
+          <w:szCs w:val="24"/>
+        </w:rPr>
+        <w:tab/>
+        <w:t>id: Int!</w:t>
+      </w:r>
+    </w:p>
+    <w:p>
+      <w:pPr>
+        <w:pStyle w:val="ListParagraph"/>
+        <w:ind w:left="2160" w:firstLine="720"/>
+        <w:rPr>
+          <w:sz w:val="24"/>
+          <w:szCs w:val="24"/>
+        </w:rPr>
+      </w:pPr>
+      <w:r>
+        <w:rPr>
+          <w:sz w:val="24"/>
+          <w:szCs w:val="24"/>
+        </w:rPr>
+        <w:tab/>
+        <w:t>name: String!</w:t>
+      </w:r>
+    </w:p>
+    <w:p>
+      <w:pPr>
+        <w:pStyle w:val="ListParagraph"/>
+        <w:ind w:left="2160" w:firstLine="720"/>
+        <w:rPr>
+          <w:sz w:val="24"/>
+          <w:szCs w:val="24"/>
+        </w:rPr>
+      </w:pPr>
+      <w:r>
+        <w:rPr>
+          <w:sz w:val="24"/>
+          <w:szCs w:val="24"/>
+        </w:rPr>
+        <w:tab/>
+        <w:t>owner: String!</w:t>
+      </w:r>
+    </w:p>
+    <w:p>
+      <w:pPr>
+        <w:pStyle w:val="ListParagraph"/>
+        <w:ind w:left="2160" w:firstLine="720"/>
+        <w:rPr>
+          <w:sz w:val="24"/>
+          <w:szCs w:val="24"/>
+        </w:rPr>
+      </w:pPr>
+      <w:r>
+        <w:rPr>
+          <w:sz w:val="24"/>
+          <w:szCs w:val="24"/>
+        </w:rPr>
+        <w:tab/>
+      </w:r>
+      <w:proofErr w:type="spellStart"/>
+      <w:r>
+        <w:rPr>
+          <w:sz w:val="24"/>
+          <w:szCs w:val="24"/>
+        </w:rPr>
+        <w:t>parentRegion</w:t>
+      </w:r>
+      <w:proofErr w:type="spellEnd"/>
+      <w:r>
+        <w:rPr>
+          <w:sz w:val="24"/>
+          <w:szCs w:val="24"/>
+        </w:rPr>
+        <w:t xml:space="preserve">: </w:t>
+      </w:r>
+      <w:r>
+        <w:rPr>
+          <w:sz w:val="24"/>
+          <w:szCs w:val="24"/>
+        </w:rPr>
+        <w:t>[Region]</w:t>
+      </w:r>
+    </w:p>
+    <w:p>
+      <w:pPr>
+        <w:pStyle w:val="ListParagraph"/>
+        <w:ind w:left="2160" w:firstLine="720"/>
+        <w:rPr>
+          <w:sz w:val="24"/>
+          <w:szCs w:val="24"/>
+        </w:rPr>
+      </w:pPr>
+      <w:r>
+        <w:rPr>
+          <w:sz w:val="24"/>
+          <w:szCs w:val="24"/>
+        </w:rPr>
+        <w:tab/>
+        <w:t>subregions: [Region]</w:t>
+      </w:r>
+    </w:p>
+    <w:p>
+      <w:pPr>
+        <w:pStyle w:val="ListParagraph"/>
+        <w:ind w:left="2160" w:firstLine="720"/>
+        <w:rPr>
+          <w:sz w:val="24"/>
+          <w:szCs w:val="24"/>
+        </w:rPr>
+      </w:pPr>
+      <w:r>
+        <w:rPr>
+          <w:sz w:val="24"/>
+          <w:szCs w:val="24"/>
+        </w:rPr>
+        <w:lastRenderedPageBreak/>
+        <w:tab/>
+        <w:t>capital: String!</w:t>
+      </w:r>
+    </w:p>
+    <w:p>
+      <w:pPr>
+        <w:pStyle w:val="ListParagraph"/>
+        <w:ind w:left="2160" w:firstLine="720"/>
+        <w:rPr>
+          <w:sz w:val="24"/>
+          <w:szCs w:val="24"/>
+        </w:rPr>
+      </w:pPr>
+      <w:r>
+        <w:rPr>
+          <w:sz w:val="24"/>
+          <w:szCs w:val="24"/>
+        </w:rPr>
+        <w:tab/>
+        <w:t>leader: String!</w:t>
+      </w:r>
+    </w:p>
+    <w:p>
+      <w:pPr>
+        <w:pStyle w:val="ListParagraph"/>
+        <w:ind w:left="2160" w:firstLine="720"/>
+        <w:rPr>
+          <w:sz w:val="24"/>
+          <w:szCs w:val="24"/>
+        </w:rPr>
+      </w:pPr>
+      <w:r>
+        <w:rPr>
+          <w:sz w:val="24"/>
+          <w:szCs w:val="24"/>
+        </w:rPr>
+        <w:tab/>
+        <w:t>flag: String!</w:t>
+      </w:r>
+    </w:p>
+    <w:p>
+      <w:pPr>
+        <w:pStyle w:val="ListParagraph"/>
+        <w:ind w:left="2160" w:firstLine="720"/>
+        <w:rPr>
+          <w:sz w:val="24"/>
+          <w:szCs w:val="24"/>
+        </w:rPr>
+      </w:pPr>
+      <w:r>
+        <w:rPr>
+          <w:sz w:val="24"/>
+          <w:szCs w:val="24"/>
+        </w:rPr>
+        <w:tab/>
+        <w:t>landmarks: [String]!</w:t>
+      </w:r>
+    </w:p>
+    <w:p>
+      <w:pPr>
+        <w:pStyle w:val="ListParagraph"/>
+        <w:ind w:left="2160" w:firstLine="720"/>
+        <w:rPr>
+          <w:sz w:val="24"/>
+          <w:szCs w:val="24"/>
+        </w:rPr>
+      </w:pPr>
+      <w:r>
+        <w:rPr>
+          <w:sz w:val="24"/>
+          <w:szCs w:val="24"/>
+        </w:rPr>
+        <w:t>}</w:t>
+      </w:r>
+    </w:p>
+    <w:p>
+      <w:pPr>
+        <w:pStyle w:val="ListParagraph"/>
+        <w:ind w:left="2160" w:firstLine="720"/>
+        <w:rPr>
+          <w:sz w:val="24"/>
+          <w:szCs w:val="24"/>
+        </w:rPr>
+      </w:pPr>
+      <w:r>
+        <w:rPr>
+          <w:sz w:val="24"/>
+          <w:szCs w:val="24"/>
+        </w:rPr>
+        <w:t>e</w:t>
+      </w:r>
+      <w:r>
+        <w:rPr>
+          <w:sz w:val="24"/>
+          <w:szCs w:val="24"/>
+        </w:rPr>
+        <w:t>xtend type Query {</w:t>
+      </w:r>
+    </w:p>
+    <w:p>
+      <w:pPr>
+        <w:pStyle w:val="ListParagraph"/>
+        <w:ind w:left="2160" w:firstLine="720"/>
+        <w:rPr>
+          <w:sz w:val="24"/>
+          <w:szCs w:val="24"/>
+        </w:rPr>
+      </w:pPr>
+      <w:r>
+        <w:rPr>
+          <w:sz w:val="24"/>
+          <w:szCs w:val="24"/>
+        </w:rPr>
+        <w:tab/>
+      </w:r>
       <w:proofErr w:type="spellStart"/>
       <w:r>
         <w:rPr>
@@ -2065,15 +4274,41 @@
           <w:sz w:val="24"/>
           <w:szCs w:val="24"/>
         </w:rPr>
-        <w:t xml:space="preserve">: async (_, </w:t>
-      </w:r>
+        <w:t>: [Region]</w:t>
+      </w:r>
+    </w:p>
+    <w:p>
+      <w:pPr>
+        <w:pStyle w:val="ListParagraph"/>
+        <w:ind w:left="2160" w:firstLine="720"/>
+        <w:rPr>
+          <w:sz w:val="24"/>
+          <w:szCs w:val="24"/>
+        </w:rPr>
+      </w:pPr>
+      <w:r>
+        <w:rPr>
+          <w:sz w:val="24"/>
+          <w:szCs w:val="24"/>
+        </w:rPr>
+        <w:tab/>
+      </w:r>
+      <w:proofErr w:type="spellStart"/>
       <w:proofErr w:type="gramStart"/>
       <w:r>
         <w:rPr>
           <w:sz w:val="24"/>
           <w:szCs w:val="24"/>
         </w:rPr>
-        <w:t>{ req</w:t>
+        <w:t>getRegionById</w:t>
+      </w:r>
+      <w:proofErr w:type="spellEnd"/>
+      <w:r>
+        <w:rPr>
+          <w:sz w:val="24"/>
+          <w:szCs w:val="24"/>
+        </w:rPr>
+        <w:t>(</w:t>
       </w:r>
       <w:proofErr w:type="gramEnd"/>
       <w:r>
@@ -2081,7 +4316,7 @@
           <w:sz w:val="24"/>
           <w:szCs w:val="24"/>
         </w:rPr>
-        <w:t xml:space="preserve"> }) =&gt; {}</w:t>
+        <w:t>_id: String!): Region</w:t>
       </w:r>
     </w:p>
     <w:p>
@@ -2093,41 +4328,42 @@
           <w:szCs w:val="24"/>
         </w:rPr>
       </w:pPr>
-      <w:proofErr w:type="spellStart"/>
-      <w:r>
-        <w:rPr>
-          <w:sz w:val="24"/>
-          <w:szCs w:val="24"/>
-        </w:rPr>
-        <w:t>getRegionById</w:t>
-      </w:r>
-      <w:proofErr w:type="spellEnd"/>
-      <w:r>
-        <w:rPr>
-          <w:sz w:val="24"/>
-          <w:szCs w:val="24"/>
-        </w:rPr>
-        <w:t xml:space="preserve">: async (_, </w:t>
-      </w:r>
-      <w:proofErr w:type="spellStart"/>
-      <w:r>
-        <w:rPr>
-          <w:sz w:val="24"/>
-          <w:szCs w:val="24"/>
-        </w:rPr>
-        <w:t>args</w:t>
-      </w:r>
-      <w:proofErr w:type="spellEnd"/>
-      <w:r>
-        <w:rPr>
-          <w:sz w:val="24"/>
-          <w:szCs w:val="24"/>
-        </w:rPr>
-        <w:t>) =&gt; {}</w:t>
-      </w:r>
-    </w:p>
-    <w:p>
-      <w:pPr>
+      <w:r>
+        <w:rPr>
+          <w:sz w:val="24"/>
+          <w:szCs w:val="24"/>
+        </w:rPr>
+        <w:t>}</w:t>
+      </w:r>
+    </w:p>
+    <w:p>
+      <w:pPr>
+        <w:pStyle w:val="ListParagraph"/>
+        <w:ind w:left="2160" w:firstLine="720"/>
+        <w:rPr>
+          <w:sz w:val="24"/>
+          <w:szCs w:val="24"/>
+        </w:rPr>
+      </w:pPr>
+      <w:r>
+        <w:rPr>
+          <w:sz w:val="24"/>
+          <w:szCs w:val="24"/>
+        </w:rPr>
+        <w:t>e</w:t>
+      </w:r>
+      <w:r>
+        <w:rPr>
+          <w:sz w:val="24"/>
+          <w:szCs w:val="24"/>
+        </w:rPr>
+        <w:t>xtend type Mutation {</w:t>
+      </w:r>
+    </w:p>
+    <w:p>
+      <w:pPr>
+        <w:pStyle w:val="ListParagraph"/>
+        <w:ind w:left="2160" w:firstLine="720"/>
         <w:rPr>
           <w:sz w:val="24"/>
           <w:szCs w:val="24"/>
@@ -2140,6 +4376,48 @@
         </w:rPr>
         <w:tab/>
       </w:r>
+      <w:proofErr w:type="spellStart"/>
+      <w:proofErr w:type="gramStart"/>
+      <w:r>
+        <w:rPr>
+          <w:sz w:val="24"/>
+          <w:szCs w:val="24"/>
+        </w:rPr>
+        <w:t>createMapFile</w:t>
+      </w:r>
+      <w:proofErr w:type="spellEnd"/>
+      <w:r>
+        <w:rPr>
+          <w:sz w:val="24"/>
+          <w:szCs w:val="24"/>
+        </w:rPr>
+        <w:t>(</w:t>
+      </w:r>
+      <w:proofErr w:type="gramEnd"/>
+      <w:r>
+        <w:rPr>
+          <w:sz w:val="24"/>
+          <w:szCs w:val="24"/>
+        </w:rPr>
+        <w:t>filename: String!, _id: String!</w:t>
+      </w:r>
+      <w:r>
+        <w:rPr>
+          <w:sz w:val="24"/>
+          <w:szCs w:val="24"/>
+        </w:rPr>
+        <w:t>): String</w:t>
+      </w:r>
+    </w:p>
+    <w:p>
+      <w:pPr>
+        <w:pStyle w:val="ListParagraph"/>
+        <w:ind w:left="2160" w:firstLine="720"/>
+        <w:rPr>
+          <w:sz w:val="24"/>
+          <w:szCs w:val="24"/>
+        </w:rPr>
+      </w:pPr>
       <w:r>
         <w:rPr>
           <w:sz w:val="24"/>
@@ -2147,36 +4425,986 @@
         </w:rPr>
         <w:tab/>
       </w:r>
+      <w:proofErr w:type="spellStart"/>
+      <w:proofErr w:type="gramStart"/>
+      <w:r>
+        <w:rPr>
+          <w:sz w:val="24"/>
+          <w:szCs w:val="24"/>
+        </w:rPr>
+        <w:t>deleteMapFile</w:t>
+      </w:r>
+      <w:proofErr w:type="spellEnd"/>
+      <w:r>
+        <w:rPr>
+          <w:sz w:val="24"/>
+          <w:szCs w:val="24"/>
+        </w:rPr>
+        <w:t>(</w:t>
+      </w:r>
+      <w:proofErr w:type="gramEnd"/>
+      <w:r>
+        <w:rPr>
+          <w:sz w:val="24"/>
+          <w:szCs w:val="24"/>
+        </w:rPr>
+        <w:t>_id: String!): Boolean</w:t>
+      </w:r>
+    </w:p>
+    <w:p>
+      <w:pPr>
+        <w:pStyle w:val="ListParagraph"/>
+        <w:ind w:left="2160" w:firstLine="720"/>
+        <w:rPr>
+          <w:sz w:val="24"/>
+          <w:szCs w:val="24"/>
+        </w:rPr>
+      </w:pPr>
       <w:r>
         <w:rPr>
           <w:sz w:val="24"/>
           <w:szCs w:val="24"/>
         </w:rPr>
         <w:tab/>
+      </w:r>
+      <w:proofErr w:type="spellStart"/>
+      <w:proofErr w:type="gramStart"/>
+      <w:r>
+        <w:rPr>
+          <w:sz w:val="24"/>
+          <w:szCs w:val="24"/>
+        </w:rPr>
+        <w:t>selectMapFile</w:t>
+      </w:r>
+      <w:proofErr w:type="spellEnd"/>
+      <w:r>
+        <w:rPr>
+          <w:sz w:val="24"/>
+          <w:szCs w:val="24"/>
+        </w:rPr>
+        <w:t>(</w:t>
+      </w:r>
+      <w:proofErr w:type="gramEnd"/>
+      <w:r>
+        <w:rPr>
+          <w:sz w:val="24"/>
+          <w:szCs w:val="24"/>
+        </w:rPr>
+        <w:t>_id: String!): [Region]</w:t>
+      </w:r>
+    </w:p>
+    <w:p>
+      <w:pPr>
+        <w:pStyle w:val="ListParagraph"/>
+        <w:ind w:left="3600"/>
+        <w:rPr>
+          <w:sz w:val="24"/>
+          <w:szCs w:val="24"/>
+        </w:rPr>
+      </w:pPr>
+      <w:proofErr w:type="spellStart"/>
+      <w:proofErr w:type="gramStart"/>
+      <w:r>
+        <w:rPr>
+          <w:sz w:val="24"/>
+          <w:szCs w:val="24"/>
+        </w:rPr>
+        <w:t>addSubregion</w:t>
+      </w:r>
+      <w:proofErr w:type="spellEnd"/>
+      <w:r>
+        <w:rPr>
+          <w:sz w:val="24"/>
+          <w:szCs w:val="24"/>
+        </w:rPr>
+        <w:t>(</w:t>
+      </w:r>
+      <w:proofErr w:type="gramEnd"/>
+      <w:r>
+        <w:rPr>
+          <w:sz w:val="24"/>
+          <w:szCs w:val="24"/>
+        </w:rPr>
+        <w:t>_id: String!</w:t>
+      </w:r>
+      <w:r>
+        <w:rPr>
+          <w:sz w:val="24"/>
+          <w:szCs w:val="24"/>
+        </w:rPr>
+        <w:t xml:space="preserve">, subregion: </w:t>
+      </w:r>
+      <w:proofErr w:type="spellStart"/>
+      <w:r>
+        <w:rPr>
+          <w:sz w:val="24"/>
+          <w:szCs w:val="24"/>
+        </w:rPr>
+        <w:t>RegionInput</w:t>
+      </w:r>
+      <w:proofErr w:type="spellEnd"/>
+      <w:r>
+        <w:rPr>
+          <w:sz w:val="24"/>
+          <w:szCs w:val="24"/>
+        </w:rPr>
+        <w:t>!</w:t>
+      </w:r>
+      <w:r>
+        <w:rPr>
+          <w:sz w:val="24"/>
+          <w:szCs w:val="24"/>
+        </w:rPr>
+        <w:t xml:space="preserve">): </w:t>
+      </w:r>
+      <w:r>
+        <w:rPr>
+          <w:sz w:val="24"/>
+          <w:szCs w:val="24"/>
+        </w:rPr>
+        <w:t>String</w:t>
+      </w:r>
+    </w:p>
+    <w:p>
+      <w:pPr>
+        <w:pStyle w:val="ListParagraph"/>
+        <w:ind w:left="2160" w:firstLine="720"/>
+        <w:rPr>
+          <w:sz w:val="24"/>
+          <w:szCs w:val="24"/>
+        </w:rPr>
+      </w:pPr>
+      <w:r>
+        <w:rPr>
+          <w:sz w:val="24"/>
+          <w:szCs w:val="24"/>
+        </w:rPr>
+        <w:tab/>
+      </w:r>
+      <w:proofErr w:type="spellStart"/>
+      <w:proofErr w:type="gramStart"/>
+      <w:r>
+        <w:rPr>
+          <w:sz w:val="24"/>
+          <w:szCs w:val="24"/>
+        </w:rPr>
+        <w:t>editSubregion</w:t>
+      </w:r>
+      <w:proofErr w:type="spellEnd"/>
+      <w:r>
+        <w:rPr>
+          <w:sz w:val="24"/>
+          <w:szCs w:val="24"/>
+        </w:rPr>
+        <w:t>(</w:t>
+      </w:r>
+      <w:proofErr w:type="gramEnd"/>
+      <w:r>
+        <w:rPr>
+          <w:sz w:val="24"/>
+          <w:szCs w:val="24"/>
+        </w:rPr>
+        <w:t xml:space="preserve">_id: String!, </w:t>
+      </w:r>
+      <w:proofErr w:type="spellStart"/>
+      <w:r>
+        <w:rPr>
+          <w:sz w:val="24"/>
+          <w:szCs w:val="24"/>
+        </w:rPr>
+        <w:t>fieldToEdit</w:t>
+      </w:r>
+      <w:proofErr w:type="spellEnd"/>
+      <w:r>
+        <w:rPr>
+          <w:sz w:val="24"/>
+          <w:szCs w:val="24"/>
+        </w:rPr>
+        <w:t>: String</w:t>
+      </w:r>
+      <w:r>
+        <w:rPr>
+          <w:sz w:val="24"/>
+          <w:szCs w:val="24"/>
+        </w:rPr>
+        <w:t>!</w:t>
+      </w:r>
+      <w:r>
+        <w:rPr>
+          <w:sz w:val="24"/>
+          <w:szCs w:val="24"/>
+        </w:rPr>
+        <w:t>): [Region]</w:t>
+      </w:r>
+    </w:p>
+    <w:p>
+      <w:pPr>
+        <w:pStyle w:val="ListParagraph"/>
+        <w:ind w:left="2160" w:firstLine="720"/>
+        <w:rPr>
+          <w:sz w:val="24"/>
+          <w:szCs w:val="24"/>
+        </w:rPr>
+      </w:pPr>
+      <w:r>
+        <w:rPr>
+          <w:sz w:val="24"/>
+          <w:szCs w:val="24"/>
+        </w:rPr>
+        <w:tab/>
+      </w:r>
+      <w:proofErr w:type="spellStart"/>
+      <w:proofErr w:type="gramStart"/>
+      <w:r>
+        <w:rPr>
+          <w:sz w:val="24"/>
+          <w:szCs w:val="24"/>
+        </w:rPr>
+        <w:t>deleteSubregion</w:t>
+      </w:r>
+      <w:proofErr w:type="spellEnd"/>
+      <w:r>
+        <w:rPr>
+          <w:sz w:val="24"/>
+          <w:szCs w:val="24"/>
+        </w:rPr>
+        <w:t>(</w:t>
+      </w:r>
+      <w:proofErr w:type="gramEnd"/>
+      <w:r>
+        <w:rPr>
+          <w:sz w:val="24"/>
+          <w:szCs w:val="24"/>
+        </w:rPr>
+        <w:t>_id: String!): [Region]</w:t>
+      </w:r>
+    </w:p>
+    <w:p>
+      <w:pPr>
+        <w:pStyle w:val="ListParagraph"/>
+        <w:ind w:left="2160" w:firstLine="720"/>
+        <w:rPr>
+          <w:sz w:val="24"/>
+          <w:szCs w:val="24"/>
+        </w:rPr>
+      </w:pPr>
+      <w:r>
+        <w:rPr>
+          <w:sz w:val="24"/>
+          <w:szCs w:val="24"/>
+        </w:rPr>
+        <w:tab/>
+      </w:r>
+      <w:proofErr w:type="spellStart"/>
+      <w:proofErr w:type="gramStart"/>
+      <w:r>
+        <w:rPr>
+          <w:sz w:val="24"/>
+          <w:szCs w:val="24"/>
+        </w:rPr>
+        <w:t>sort</w:t>
+      </w:r>
+      <w:r>
+        <w:rPr>
+          <w:sz w:val="24"/>
+          <w:szCs w:val="24"/>
+        </w:rPr>
+        <w:t>Names</w:t>
+      </w:r>
+      <w:r>
+        <w:rPr>
+          <w:sz w:val="24"/>
+          <w:szCs w:val="24"/>
+        </w:rPr>
+        <w:t>Table</w:t>
+      </w:r>
+      <w:proofErr w:type="spellEnd"/>
+      <w:r>
+        <w:rPr>
+          <w:sz w:val="24"/>
+          <w:szCs w:val="24"/>
+        </w:rPr>
+        <w:t>(</w:t>
+      </w:r>
+      <w:proofErr w:type="gramEnd"/>
+      <w:r>
+        <w:rPr>
+          <w:sz w:val="24"/>
+          <w:szCs w:val="24"/>
+        </w:rPr>
+        <w:t xml:space="preserve">_id: String!, </w:t>
+      </w:r>
+      <w:proofErr w:type="spellStart"/>
+      <w:r>
+        <w:rPr>
+          <w:sz w:val="24"/>
+          <w:szCs w:val="24"/>
+        </w:rPr>
+        <w:t>sortNamesFlag</w:t>
+      </w:r>
+      <w:proofErr w:type="spellEnd"/>
+      <w:r>
+        <w:rPr>
+          <w:sz w:val="24"/>
+          <w:szCs w:val="24"/>
+        </w:rPr>
+        <w:t>: Int!</w:t>
+      </w:r>
+      <w:r>
+        <w:rPr>
+          <w:sz w:val="24"/>
+          <w:szCs w:val="24"/>
+        </w:rPr>
+        <w:t>):</w:t>
+      </w:r>
+      <w:r>
+        <w:rPr>
+          <w:sz w:val="24"/>
+          <w:szCs w:val="24"/>
+        </w:rPr>
+        <w:t xml:space="preserve"> [Region]</w:t>
+      </w:r>
+    </w:p>
+    <w:p>
+      <w:pPr>
+        <w:pStyle w:val="ListParagraph"/>
+        <w:ind w:left="3600"/>
+        <w:rPr>
+          <w:sz w:val="24"/>
+          <w:szCs w:val="24"/>
+        </w:rPr>
+      </w:pPr>
+      <w:proofErr w:type="spellStart"/>
+      <w:proofErr w:type="gramStart"/>
+      <w:r>
+        <w:rPr>
+          <w:sz w:val="24"/>
+          <w:szCs w:val="24"/>
+        </w:rPr>
+        <w:t>sort</w:t>
+      </w:r>
+      <w:r>
+        <w:rPr>
+          <w:sz w:val="24"/>
+          <w:szCs w:val="24"/>
+        </w:rPr>
+        <w:t>Capitals</w:t>
+      </w:r>
+      <w:r>
+        <w:rPr>
+          <w:sz w:val="24"/>
+          <w:szCs w:val="24"/>
+        </w:rPr>
+        <w:t>Table</w:t>
+      </w:r>
+      <w:proofErr w:type="spellEnd"/>
+      <w:r>
+        <w:rPr>
+          <w:sz w:val="24"/>
+          <w:szCs w:val="24"/>
+        </w:rPr>
+        <w:t>(</w:t>
+      </w:r>
+      <w:proofErr w:type="gramEnd"/>
+      <w:r>
+        <w:rPr>
+          <w:sz w:val="24"/>
+          <w:szCs w:val="24"/>
+        </w:rPr>
+        <w:t xml:space="preserve">_id: String!, </w:t>
+      </w:r>
+      <w:proofErr w:type="spellStart"/>
+      <w:r>
+        <w:rPr>
+          <w:sz w:val="24"/>
+          <w:szCs w:val="24"/>
+        </w:rPr>
+        <w:t>sort</w:t>
+      </w:r>
+      <w:r>
+        <w:rPr>
+          <w:sz w:val="24"/>
+          <w:szCs w:val="24"/>
+        </w:rPr>
+        <w:t>Capitals</w:t>
+      </w:r>
+      <w:r>
+        <w:rPr>
+          <w:sz w:val="24"/>
+          <w:szCs w:val="24"/>
+        </w:rPr>
+        <w:t>Flag</w:t>
+      </w:r>
+      <w:proofErr w:type="spellEnd"/>
+      <w:r>
+        <w:rPr>
+          <w:sz w:val="24"/>
+          <w:szCs w:val="24"/>
+        </w:rPr>
+        <w:t>: Int!):</w:t>
+      </w:r>
+      <w:r>
+        <w:rPr>
+          <w:sz w:val="24"/>
+          <w:szCs w:val="24"/>
+        </w:rPr>
+        <w:t xml:space="preserve"> </w:t>
+      </w:r>
+      <w:r>
+        <w:rPr>
+          <w:sz w:val="24"/>
+          <w:szCs w:val="24"/>
+        </w:rPr>
+        <w:t>[Region]</w:t>
+      </w:r>
+    </w:p>
+    <w:p>
+      <w:pPr>
+        <w:pStyle w:val="ListParagraph"/>
+        <w:ind w:left="3600"/>
+        <w:rPr>
+          <w:sz w:val="24"/>
+          <w:szCs w:val="24"/>
+        </w:rPr>
+      </w:pPr>
+      <w:proofErr w:type="spellStart"/>
+      <w:proofErr w:type="gramStart"/>
+      <w:r>
+        <w:rPr>
+          <w:sz w:val="24"/>
+          <w:szCs w:val="24"/>
+        </w:rPr>
+        <w:t>sort</w:t>
+      </w:r>
+      <w:r>
+        <w:rPr>
+          <w:sz w:val="24"/>
+          <w:szCs w:val="24"/>
+        </w:rPr>
+        <w:t>Leaders</w:t>
+      </w:r>
+      <w:r>
+        <w:rPr>
+          <w:sz w:val="24"/>
+          <w:szCs w:val="24"/>
+        </w:rPr>
+        <w:t>Table</w:t>
+      </w:r>
+      <w:proofErr w:type="spellEnd"/>
+      <w:r>
+        <w:rPr>
+          <w:sz w:val="24"/>
+          <w:szCs w:val="24"/>
+        </w:rPr>
+        <w:t>(</w:t>
+      </w:r>
+      <w:proofErr w:type="gramEnd"/>
+      <w:r>
+        <w:rPr>
+          <w:sz w:val="24"/>
+          <w:szCs w:val="24"/>
+        </w:rPr>
+        <w:t xml:space="preserve">_id: String!, </w:t>
+      </w:r>
+      <w:proofErr w:type="spellStart"/>
+      <w:r>
+        <w:rPr>
+          <w:sz w:val="24"/>
+          <w:szCs w:val="24"/>
+        </w:rPr>
+        <w:t>sort</w:t>
+      </w:r>
+      <w:r>
+        <w:rPr>
+          <w:sz w:val="24"/>
+          <w:szCs w:val="24"/>
+        </w:rPr>
+        <w:t>Leaders</w:t>
+      </w:r>
+      <w:r>
+        <w:rPr>
+          <w:sz w:val="24"/>
+          <w:szCs w:val="24"/>
+        </w:rPr>
+        <w:t>Flag</w:t>
+      </w:r>
+      <w:proofErr w:type="spellEnd"/>
+      <w:r>
+        <w:rPr>
+          <w:sz w:val="24"/>
+          <w:szCs w:val="24"/>
+        </w:rPr>
+        <w:t>: Int!):</w:t>
+      </w:r>
+      <w:r>
+        <w:rPr>
+          <w:sz w:val="24"/>
+          <w:szCs w:val="24"/>
+        </w:rPr>
+        <w:t xml:space="preserve"> </w:t>
+      </w:r>
+      <w:r>
+        <w:rPr>
+          <w:sz w:val="24"/>
+          <w:szCs w:val="24"/>
+        </w:rPr>
+        <w:t>[Region]</w:t>
+      </w:r>
+    </w:p>
+    <w:p>
+      <w:pPr>
+        <w:pStyle w:val="ListParagraph"/>
+        <w:ind w:left="2160" w:firstLine="720"/>
+        <w:rPr>
+          <w:sz w:val="24"/>
+          <w:szCs w:val="24"/>
+        </w:rPr>
+      </w:pPr>
+      <w:r>
+        <w:rPr>
+          <w:sz w:val="24"/>
+          <w:szCs w:val="24"/>
+        </w:rPr>
+        <w:tab/>
+      </w:r>
+      <w:proofErr w:type="spellStart"/>
+      <w:proofErr w:type="gramStart"/>
+      <w:r>
+        <w:rPr>
+          <w:sz w:val="24"/>
+          <w:szCs w:val="24"/>
+        </w:rPr>
+        <w:t>sort</w:t>
+      </w:r>
+      <w:r>
+        <w:rPr>
+          <w:sz w:val="24"/>
+          <w:szCs w:val="24"/>
+        </w:rPr>
+        <w:t>Flags</w:t>
+      </w:r>
+      <w:r>
+        <w:rPr>
+          <w:sz w:val="24"/>
+          <w:szCs w:val="24"/>
+        </w:rPr>
+        <w:t>Table</w:t>
+      </w:r>
+      <w:proofErr w:type="spellEnd"/>
+      <w:r>
+        <w:rPr>
+          <w:sz w:val="24"/>
+          <w:szCs w:val="24"/>
+        </w:rPr>
+        <w:t>(</w:t>
+      </w:r>
+      <w:proofErr w:type="gramEnd"/>
+      <w:r>
+        <w:rPr>
+          <w:sz w:val="24"/>
+          <w:szCs w:val="24"/>
+        </w:rPr>
+        <w:t xml:space="preserve">_id: String!, </w:t>
+      </w:r>
+      <w:proofErr w:type="spellStart"/>
+      <w:r>
+        <w:rPr>
+          <w:sz w:val="24"/>
+          <w:szCs w:val="24"/>
+        </w:rPr>
+        <w:t>sort</w:t>
+      </w:r>
+      <w:r>
+        <w:rPr>
+          <w:sz w:val="24"/>
+          <w:szCs w:val="24"/>
+        </w:rPr>
+        <w:t>Flags</w:t>
+      </w:r>
+      <w:r>
+        <w:rPr>
+          <w:sz w:val="24"/>
+          <w:szCs w:val="24"/>
+        </w:rPr>
+        <w:t>Flag</w:t>
+      </w:r>
+      <w:proofErr w:type="spellEnd"/>
+      <w:r>
+        <w:rPr>
+          <w:sz w:val="24"/>
+          <w:szCs w:val="24"/>
+        </w:rPr>
+        <w:t>: Int!):</w:t>
+      </w:r>
+      <w:r>
+        <w:rPr>
+          <w:sz w:val="24"/>
+          <w:szCs w:val="24"/>
+        </w:rPr>
+        <w:t xml:space="preserve"> </w:t>
+      </w:r>
+      <w:r>
+        <w:rPr>
+          <w:sz w:val="24"/>
+          <w:szCs w:val="24"/>
+        </w:rPr>
+        <w:t>[Region]</w:t>
+      </w:r>
+    </w:p>
+    <w:p>
+      <w:pPr>
+        <w:pStyle w:val="ListParagraph"/>
+        <w:ind w:left="3600"/>
+        <w:rPr>
+          <w:sz w:val="24"/>
+          <w:szCs w:val="24"/>
+        </w:rPr>
+      </w:pPr>
+      <w:proofErr w:type="spellStart"/>
+      <w:proofErr w:type="gramStart"/>
+      <w:r>
+        <w:rPr>
+          <w:sz w:val="24"/>
+          <w:szCs w:val="24"/>
+        </w:rPr>
+        <w:t>sort</w:t>
+      </w:r>
+      <w:r>
+        <w:rPr>
+          <w:sz w:val="24"/>
+          <w:szCs w:val="24"/>
+        </w:rPr>
+        <w:t>Landmarks</w:t>
+      </w:r>
+      <w:r>
+        <w:rPr>
+          <w:sz w:val="24"/>
+          <w:szCs w:val="24"/>
+        </w:rPr>
+        <w:t>Table</w:t>
+      </w:r>
+      <w:proofErr w:type="spellEnd"/>
+      <w:r>
+        <w:rPr>
+          <w:sz w:val="24"/>
+          <w:szCs w:val="24"/>
+        </w:rPr>
+        <w:t>(</w:t>
+      </w:r>
+      <w:proofErr w:type="gramEnd"/>
+      <w:r>
+        <w:rPr>
+          <w:sz w:val="24"/>
+          <w:szCs w:val="24"/>
+        </w:rPr>
+        <w:t xml:space="preserve">_id: String!, </w:t>
+      </w:r>
+      <w:proofErr w:type="spellStart"/>
+      <w:r>
+        <w:rPr>
+          <w:sz w:val="24"/>
+          <w:szCs w:val="24"/>
+        </w:rPr>
+        <w:t>sort</w:t>
+      </w:r>
+      <w:r>
+        <w:rPr>
+          <w:sz w:val="24"/>
+          <w:szCs w:val="24"/>
+        </w:rPr>
+        <w:t>Landmarks</w:t>
+      </w:r>
+      <w:r>
+        <w:rPr>
+          <w:sz w:val="24"/>
+          <w:szCs w:val="24"/>
+        </w:rPr>
+        <w:t>Flag</w:t>
+      </w:r>
+      <w:proofErr w:type="spellEnd"/>
+      <w:r>
+        <w:rPr>
+          <w:sz w:val="24"/>
+          <w:szCs w:val="24"/>
+        </w:rPr>
+        <w:t>: Int!):[Region]</w:t>
+      </w:r>
+    </w:p>
+    <w:p>
+      <w:pPr>
+        <w:pStyle w:val="ListParagraph"/>
+        <w:ind w:left="3600"/>
+        <w:rPr>
+          <w:sz w:val="24"/>
+          <w:szCs w:val="24"/>
+        </w:rPr>
+      </w:pPr>
+      <w:proofErr w:type="spellStart"/>
+      <w:proofErr w:type="gramStart"/>
+      <w:r>
+        <w:rPr>
+          <w:sz w:val="24"/>
+          <w:szCs w:val="24"/>
+        </w:rPr>
+        <w:t>restoreOriginalList</w:t>
+      </w:r>
+      <w:proofErr w:type="spellEnd"/>
+      <w:r>
+        <w:rPr>
+          <w:sz w:val="24"/>
+          <w:szCs w:val="24"/>
+        </w:rPr>
+        <w:t>(</w:t>
+      </w:r>
+      <w:proofErr w:type="gramEnd"/>
+      <w:r>
+        <w:rPr>
+          <w:sz w:val="24"/>
+          <w:szCs w:val="24"/>
+        </w:rPr>
+        <w:t xml:space="preserve">_id: String!, </w:t>
+      </w:r>
+      <w:proofErr w:type="spellStart"/>
+      <w:r>
+        <w:rPr>
+          <w:sz w:val="24"/>
+          <w:szCs w:val="24"/>
+        </w:rPr>
+        <w:t>orderItems</w:t>
+      </w:r>
+      <w:proofErr w:type="spellEnd"/>
+      <w:r>
+        <w:rPr>
+          <w:sz w:val="24"/>
+          <w:szCs w:val="24"/>
+        </w:rPr>
+        <w:t>: [Region]!</w:t>
+      </w:r>
+      <w:r>
+        <w:rPr>
+          <w:sz w:val="24"/>
+          <w:szCs w:val="24"/>
+        </w:rPr>
+        <w:t xml:space="preserve">): </w:t>
+      </w:r>
+      <w:r>
+        <w:rPr>
+          <w:sz w:val="24"/>
+          <w:szCs w:val="24"/>
+        </w:rPr>
+        <w:t>[Region]</w:t>
+      </w:r>
+    </w:p>
+    <w:p>
+      <w:pPr>
+        <w:pStyle w:val="ListParagraph"/>
+        <w:ind w:left="3600"/>
+        <w:rPr>
+          <w:sz w:val="24"/>
+          <w:szCs w:val="24"/>
+        </w:rPr>
+      </w:pPr>
+      <w:proofErr w:type="spellStart"/>
+      <w:proofErr w:type="gramStart"/>
+      <w:r>
+        <w:rPr>
+          <w:sz w:val="24"/>
+          <w:szCs w:val="24"/>
+        </w:rPr>
+        <w:t>changeRegionParent</w:t>
+      </w:r>
+      <w:proofErr w:type="spellEnd"/>
+      <w:r>
+        <w:rPr>
+          <w:sz w:val="24"/>
+          <w:szCs w:val="24"/>
+        </w:rPr>
+        <w:t>(</w:t>
+      </w:r>
+      <w:proofErr w:type="gramEnd"/>
+      <w:r>
+        <w:rPr>
+          <w:sz w:val="24"/>
+          <w:szCs w:val="24"/>
+        </w:rPr>
+        <w:t xml:space="preserve">_id: String!, </w:t>
+      </w:r>
+      <w:proofErr w:type="spellStart"/>
+      <w:r>
+        <w:rPr>
+          <w:sz w:val="24"/>
+          <w:szCs w:val="24"/>
+        </w:rPr>
+        <w:t>desiredParentId</w:t>
+      </w:r>
+      <w:proofErr w:type="spellEnd"/>
+      <w:r>
+        <w:rPr>
+          <w:sz w:val="24"/>
+          <w:szCs w:val="24"/>
+        </w:rPr>
+        <w:t>: String!): [Region]</w:t>
+      </w:r>
+    </w:p>
+    <w:p>
+      <w:pPr>
+        <w:pStyle w:val="ListParagraph"/>
+        <w:ind w:left="3600"/>
+        <w:rPr>
+          <w:sz w:val="24"/>
+          <w:szCs w:val="24"/>
+        </w:rPr>
+      </w:pPr>
+      <w:proofErr w:type="spellStart"/>
+      <w:proofErr w:type="gramStart"/>
+      <w:r>
+        <w:rPr>
+          <w:sz w:val="24"/>
+          <w:szCs w:val="24"/>
+        </w:rPr>
+        <w:t>addRegionLandmark</w:t>
+      </w:r>
+      <w:proofErr w:type="spellEnd"/>
+      <w:r>
+        <w:rPr>
+          <w:sz w:val="24"/>
+          <w:szCs w:val="24"/>
+        </w:rPr>
+        <w:t>(</w:t>
+      </w:r>
+      <w:proofErr w:type="gramEnd"/>
+      <w:r>
+        <w:rPr>
+          <w:sz w:val="24"/>
+          <w:szCs w:val="24"/>
+        </w:rPr>
+        <w:t>_id: String!): String</w:t>
+      </w:r>
+    </w:p>
+    <w:p>
+      <w:pPr>
+        <w:pStyle w:val="ListParagraph"/>
+        <w:ind w:left="3600"/>
+        <w:rPr>
+          <w:sz w:val="24"/>
+          <w:szCs w:val="24"/>
+        </w:rPr>
+      </w:pPr>
+      <w:proofErr w:type="spellStart"/>
+      <w:proofErr w:type="gramStart"/>
+      <w:r>
+        <w:rPr>
+          <w:sz w:val="24"/>
+          <w:szCs w:val="24"/>
+        </w:rPr>
+        <w:t>removeRegionLandmark</w:t>
+      </w:r>
+      <w:proofErr w:type="spellEnd"/>
+      <w:r>
+        <w:rPr>
+          <w:sz w:val="24"/>
+          <w:szCs w:val="24"/>
+        </w:rPr>
+        <w:t>(</w:t>
+      </w:r>
+      <w:proofErr w:type="gramEnd"/>
+      <w:r>
+        <w:rPr>
+          <w:sz w:val="24"/>
+          <w:szCs w:val="24"/>
+        </w:rPr>
+        <w:t>_id: String!, position: Int!): String</w:t>
+      </w:r>
+    </w:p>
+    <w:p>
+      <w:pPr>
+        <w:pStyle w:val="ListParagraph"/>
+        <w:ind w:left="3600"/>
+        <w:rPr>
+          <w:sz w:val="24"/>
+          <w:szCs w:val="24"/>
+        </w:rPr>
+      </w:pPr>
+      <w:proofErr w:type="spellStart"/>
+      <w:proofErr w:type="gramStart"/>
+      <w:r>
+        <w:rPr>
+          <w:sz w:val="24"/>
+          <w:szCs w:val="24"/>
+        </w:rPr>
+        <w:t>editRegionLandmark</w:t>
+      </w:r>
+      <w:proofErr w:type="spellEnd"/>
+      <w:r>
+        <w:rPr>
+          <w:sz w:val="24"/>
+          <w:szCs w:val="24"/>
+        </w:rPr>
+        <w:t>(</w:t>
+      </w:r>
+      <w:proofErr w:type="gramEnd"/>
+      <w:r>
+        <w:rPr>
+          <w:sz w:val="24"/>
+          <w:szCs w:val="24"/>
+        </w:rPr>
+        <w:t>_id: String!, position: Int!): String</w:t>
+      </w:r>
+    </w:p>
+    <w:p>
+      <w:pPr>
+        <w:pStyle w:val="ListParagraph"/>
+        <w:ind w:left="2160" w:firstLine="720"/>
+        <w:rPr>
+          <w:sz w:val="24"/>
+          <w:szCs w:val="24"/>
+        </w:rPr>
+      </w:pPr>
+      <w:r>
+        <w:rPr>
+          <w:sz w:val="24"/>
+          <w:szCs w:val="24"/>
+        </w:rPr>
         <w:t>}</w:t>
       </w:r>
     </w:p>
     <w:p>
       <w:pPr>
         <w:pStyle w:val="ListParagraph"/>
-        <w:ind w:left="1440" w:firstLine="720"/>
-        <w:rPr>
-          <w:sz w:val="24"/>
-          <w:szCs w:val="24"/>
-        </w:rPr>
-      </w:pPr>
-      <w:r>
-        <w:rPr>
-          <w:sz w:val="24"/>
-          <w:szCs w:val="24"/>
-        </w:rPr>
-        <w:t>Mutation: {</w:t>
-      </w:r>
-    </w:p>
-    <w:p>
-      <w:pPr>
-        <w:pStyle w:val="ListParagraph"/>
-        <w:ind w:left="2160"/>
+        <w:ind w:left="2160" w:firstLine="720"/>
+        <w:rPr>
+          <w:sz w:val="24"/>
+          <w:szCs w:val="24"/>
+        </w:rPr>
+      </w:pPr>
+      <w:r>
+        <w:rPr>
+          <w:sz w:val="24"/>
+          <w:szCs w:val="24"/>
+        </w:rPr>
+        <w:t xml:space="preserve">input </w:t>
+      </w:r>
+      <w:proofErr w:type="spellStart"/>
+      <w:r>
+        <w:rPr>
+          <w:sz w:val="24"/>
+          <w:szCs w:val="24"/>
+        </w:rPr>
+        <w:t>RegionInput</w:t>
+      </w:r>
+      <w:proofErr w:type="spellEnd"/>
+      <w:r>
+        <w:rPr>
+          <w:sz w:val="24"/>
+          <w:szCs w:val="24"/>
+        </w:rPr>
+        <w:t xml:space="preserve"> {</w:t>
+      </w:r>
+    </w:p>
+    <w:p>
+      <w:pPr>
+        <w:pStyle w:val="ListParagraph"/>
+        <w:ind w:left="2160" w:firstLine="720"/>
         <w:rPr>
           <w:sz w:val="24"/>
           <w:szCs w:val="24"/>
@@ -2188,12 +5416,204 @@
           <w:szCs w:val="24"/>
         </w:rPr>
         <w:tab/>
-      </w:r>
-    </w:p>
-    <w:p>
-      <w:pPr>
-        <w:pStyle w:val="ListParagraph"/>
-        <w:ind w:left="1440" w:firstLine="720"/>
+        <w:t>_id: String</w:t>
+      </w:r>
+    </w:p>
+    <w:p>
+      <w:pPr>
+        <w:pStyle w:val="ListParagraph"/>
+        <w:ind w:left="2160" w:firstLine="720"/>
+        <w:rPr>
+          <w:sz w:val="24"/>
+          <w:szCs w:val="24"/>
+        </w:rPr>
+      </w:pPr>
+      <w:r>
+        <w:rPr>
+          <w:sz w:val="24"/>
+          <w:szCs w:val="24"/>
+        </w:rPr>
+        <w:tab/>
+      </w:r>
+      <w:r>
+        <w:rPr>
+          <w:sz w:val="24"/>
+          <w:szCs w:val="24"/>
+        </w:rPr>
+        <w:t>id: Int!</w:t>
+      </w:r>
+    </w:p>
+    <w:p>
+      <w:pPr>
+        <w:pStyle w:val="ListParagraph"/>
+        <w:ind w:left="2160" w:firstLine="720"/>
+        <w:rPr>
+          <w:sz w:val="24"/>
+          <w:szCs w:val="24"/>
+        </w:rPr>
+      </w:pPr>
+      <w:r>
+        <w:rPr>
+          <w:sz w:val="24"/>
+          <w:szCs w:val="24"/>
+        </w:rPr>
+        <w:tab/>
+        <w:t>name: String!</w:t>
+      </w:r>
+    </w:p>
+    <w:p>
+      <w:pPr>
+        <w:pStyle w:val="ListParagraph"/>
+        <w:ind w:left="2160" w:firstLine="720"/>
+        <w:rPr>
+          <w:sz w:val="24"/>
+          <w:szCs w:val="24"/>
+        </w:rPr>
+      </w:pPr>
+      <w:r>
+        <w:rPr>
+          <w:sz w:val="24"/>
+          <w:szCs w:val="24"/>
+        </w:rPr>
+        <w:tab/>
+        <w:t>owner: String!</w:t>
+      </w:r>
+    </w:p>
+    <w:p>
+      <w:pPr>
+        <w:pStyle w:val="ListParagraph"/>
+        <w:ind w:left="2160" w:firstLine="720"/>
+        <w:rPr>
+          <w:sz w:val="24"/>
+          <w:szCs w:val="24"/>
+        </w:rPr>
+      </w:pPr>
+      <w:r>
+        <w:rPr>
+          <w:sz w:val="24"/>
+          <w:szCs w:val="24"/>
+        </w:rPr>
+        <w:tab/>
+      </w:r>
+      <w:proofErr w:type="spellStart"/>
+      <w:r>
+        <w:rPr>
+          <w:sz w:val="24"/>
+          <w:szCs w:val="24"/>
+        </w:rPr>
+        <w:t>parentRegion</w:t>
+      </w:r>
+      <w:proofErr w:type="spellEnd"/>
+      <w:r>
+        <w:rPr>
+          <w:sz w:val="24"/>
+          <w:szCs w:val="24"/>
+        </w:rPr>
+        <w:t xml:space="preserve">: </w:t>
+      </w:r>
+      <w:r>
+        <w:rPr>
+          <w:sz w:val="24"/>
+          <w:szCs w:val="24"/>
+        </w:rPr>
+        <w:t>[Region]</w:t>
+      </w:r>
+    </w:p>
+    <w:p>
+      <w:pPr>
+        <w:pStyle w:val="ListParagraph"/>
+        <w:ind w:left="2160" w:firstLine="720"/>
+        <w:rPr>
+          <w:sz w:val="24"/>
+          <w:szCs w:val="24"/>
+        </w:rPr>
+      </w:pPr>
+      <w:r>
+        <w:rPr>
+          <w:sz w:val="24"/>
+          <w:szCs w:val="24"/>
+        </w:rPr>
+        <w:lastRenderedPageBreak/>
+        <w:tab/>
+        <w:t>subregions: [Region]</w:t>
+      </w:r>
+    </w:p>
+    <w:p>
+      <w:pPr>
+        <w:pStyle w:val="ListParagraph"/>
+        <w:ind w:left="2160" w:firstLine="720"/>
+        <w:rPr>
+          <w:sz w:val="24"/>
+          <w:szCs w:val="24"/>
+        </w:rPr>
+      </w:pPr>
+      <w:r>
+        <w:rPr>
+          <w:sz w:val="24"/>
+          <w:szCs w:val="24"/>
+        </w:rPr>
+        <w:tab/>
+        <w:t>capital: String!</w:t>
+      </w:r>
+    </w:p>
+    <w:p>
+      <w:pPr>
+        <w:pStyle w:val="ListParagraph"/>
+        <w:ind w:left="2160" w:firstLine="720"/>
+        <w:rPr>
+          <w:sz w:val="24"/>
+          <w:szCs w:val="24"/>
+        </w:rPr>
+      </w:pPr>
+      <w:r>
+        <w:rPr>
+          <w:sz w:val="24"/>
+          <w:szCs w:val="24"/>
+        </w:rPr>
+        <w:tab/>
+        <w:t>leader: String!</w:t>
+      </w:r>
+    </w:p>
+    <w:p>
+      <w:pPr>
+        <w:pStyle w:val="ListParagraph"/>
+        <w:ind w:left="2160" w:firstLine="720"/>
+        <w:rPr>
+          <w:sz w:val="24"/>
+          <w:szCs w:val="24"/>
+        </w:rPr>
+      </w:pPr>
+      <w:r>
+        <w:rPr>
+          <w:sz w:val="24"/>
+          <w:szCs w:val="24"/>
+        </w:rPr>
+        <w:tab/>
+        <w:t>flag: String!</w:t>
+      </w:r>
+    </w:p>
+    <w:p>
+      <w:pPr>
+        <w:pStyle w:val="ListParagraph"/>
+        <w:ind w:left="2160" w:firstLine="720"/>
+        <w:rPr>
+          <w:sz w:val="24"/>
+          <w:szCs w:val="24"/>
+        </w:rPr>
+      </w:pPr>
+      <w:r>
+        <w:rPr>
+          <w:sz w:val="24"/>
+          <w:szCs w:val="24"/>
+        </w:rPr>
+        <w:tab/>
+        <w:t>landmarks: [String]!</w:t>
+      </w:r>
+    </w:p>
+    <w:p>
+      <w:pPr>
+        <w:pStyle w:val="ListParagraph"/>
+        <w:ind w:left="2160" w:firstLine="720"/>
         <w:rPr>
           <w:sz w:val="24"/>
           <w:szCs w:val="24"/>
@@ -2209,20 +5629,384 @@
     </w:p>
     <w:p>
       <w:pPr>
-        <w:ind w:left="1980"/>
-        <w:rPr>
-          <w:sz w:val="24"/>
-          <w:szCs w:val="24"/>
-        </w:rPr>
-      </w:pPr>
-    </w:p>
-    <w:p>
-      <w:pPr>
-        <w:rPr>
-          <w:sz w:val="24"/>
-          <w:szCs w:val="24"/>
-        </w:rPr>
-      </w:pPr>
+        <w:pStyle w:val="ListParagraph"/>
+        <w:numPr>
+          <w:ilvl w:val="0"/>
+          <w:numId w:val="1"/>
+        </w:numPr>
+        <w:rPr>
+          <w:sz w:val="24"/>
+          <w:szCs w:val="24"/>
+        </w:rPr>
+      </w:pPr>
+      <w:r>
+        <w:rPr>
+          <w:sz w:val="24"/>
+          <w:szCs w:val="24"/>
+        </w:rPr>
+        <w:t>UML Diagrams</w:t>
+      </w:r>
+    </w:p>
+    <w:p>
+      <w:pPr>
+        <w:pStyle w:val="ListParagraph"/>
+        <w:numPr>
+          <w:ilvl w:val="1"/>
+          <w:numId w:val="1"/>
+        </w:numPr>
+        <w:rPr>
+          <w:sz w:val="24"/>
+          <w:szCs w:val="24"/>
+        </w:rPr>
+      </w:pPr>
+      <w:r>
+        <w:rPr>
+          <w:sz w:val="24"/>
+          <w:szCs w:val="24"/>
+        </w:rPr>
+        <w:t>Welcome Screen</w:t>
+      </w:r>
+    </w:p>
+    <w:p>
+      <w:pPr>
+        <w:pStyle w:val="ListParagraph"/>
+        <w:ind w:left="1440"/>
+        <w:rPr>
+          <w:b/>
+          <w:bCs/>
+          <w:sz w:val="24"/>
+          <w:szCs w:val="24"/>
+        </w:rPr>
+      </w:pPr>
+      <w:r>
+        <w:rPr>
+          <w:b/>
+          <w:bCs/>
+          <w:noProof/>
+          <w:sz w:val="24"/>
+          <w:szCs w:val="24"/>
+        </w:rPr>
+        <w:drawing>
+          <wp:inline distT="0" distB="0" distL="0" distR="0" wp14:anchorId="6514FA6A" wp14:editId="416085C6">
+            <wp:extent cx="4257654" cy="2666492"/>
+            <wp:effectExtent l="0" t="0" r="0" b="635"/>
+            <wp:docPr id="16" name="Picture 16" descr="Diagram&#10;&#10;Description automatically generated"/>
+            <wp:cNvGraphicFramePr>
+              <a:graphicFrameLocks xmlns:a="http://schemas.openxmlformats.org/drawingml/2006/main" noChangeAspect="1"/>
+            </wp:cNvGraphicFramePr>
+            <a:graphic xmlns:a="http://schemas.openxmlformats.org/drawingml/2006/main">
+              <a:graphicData uri="http://schemas.openxmlformats.org/drawingml/2006/picture">
+                <pic:pic xmlns:pic="http://schemas.openxmlformats.org/drawingml/2006/picture">
+                  <pic:nvPicPr>
+                    <pic:cNvPr id="16" name="Picture 16" descr="Diagram&#10;&#10;Description automatically generated"/>
+                    <pic:cNvPicPr/>
+                  </pic:nvPicPr>
+                  <pic:blipFill>
+                    <a:blip r:embed="rId13" cstate="print">
+                      <a:extLst>
+                        <a:ext uri="{28A0092B-C50C-407E-A947-70E740481C1C}">
+                          <a14:useLocalDpi xmlns:a14="http://schemas.microsoft.com/office/drawing/2010/main" val="0"/>
+                        </a:ext>
+                      </a:extLst>
+                    </a:blip>
+                    <a:stretch>
+                      <a:fillRect/>
+                    </a:stretch>
+                  </pic:blipFill>
+                  <pic:spPr>
+                    <a:xfrm>
+                      <a:off x="0" y="0"/>
+                      <a:ext cx="4295121" cy="2689957"/>
+                    </a:xfrm>
+                    <a:prstGeom prst="rect">
+                      <a:avLst/>
+                    </a:prstGeom>
+                  </pic:spPr>
+                </pic:pic>
+              </a:graphicData>
+            </a:graphic>
+          </wp:inline>
+        </w:drawing>
+      </w:r>
+    </w:p>
+    <w:p>
+      <w:pPr>
+        <w:pStyle w:val="ListParagraph"/>
+        <w:numPr>
+          <w:ilvl w:val="1"/>
+          <w:numId w:val="1"/>
+        </w:numPr>
+        <w:rPr>
+          <w:sz w:val="24"/>
+          <w:szCs w:val="24"/>
+        </w:rPr>
+      </w:pPr>
+      <w:r>
+        <w:rPr>
+          <w:sz w:val="24"/>
+          <w:szCs w:val="24"/>
+        </w:rPr>
+        <w:t>Map Select Screen</w:t>
+      </w:r>
+    </w:p>
+    <w:p>
+      <w:pPr>
+        <w:pStyle w:val="ListParagraph"/>
+        <w:ind w:left="1440"/>
+        <w:rPr>
+          <w:sz w:val="24"/>
+          <w:szCs w:val="24"/>
+        </w:rPr>
+      </w:pPr>
+      <w:r>
+        <w:rPr>
+          <w:noProof/>
+          <w:sz w:val="24"/>
+          <w:szCs w:val="24"/>
+        </w:rPr>
+        <w:drawing>
+          <wp:inline distT="0" distB="0" distL="0" distR="0" wp14:anchorId="26C71226" wp14:editId="70BC74B8">
+            <wp:extent cx="4326751" cy="2546590"/>
+            <wp:effectExtent l="0" t="0" r="4445" b="0"/>
+            <wp:docPr id="17" name="Picture 17" descr="Diagram&#10;&#10;Description automatically generated"/>
+            <wp:cNvGraphicFramePr>
+              <a:graphicFrameLocks xmlns:a="http://schemas.openxmlformats.org/drawingml/2006/main" noChangeAspect="1"/>
+            </wp:cNvGraphicFramePr>
+            <a:graphic xmlns:a="http://schemas.openxmlformats.org/drawingml/2006/main">
+              <a:graphicData uri="http://schemas.openxmlformats.org/drawingml/2006/picture">
+                <pic:pic xmlns:pic="http://schemas.openxmlformats.org/drawingml/2006/picture">
+                  <pic:nvPicPr>
+                    <pic:cNvPr id="17" name="Picture 17" descr="Diagram&#10;&#10;Description automatically generated"/>
+                    <pic:cNvPicPr/>
+                  </pic:nvPicPr>
+                  <pic:blipFill>
+                    <a:blip r:embed="rId14" cstate="print">
+                      <a:extLst>
+                        <a:ext uri="{28A0092B-C50C-407E-A947-70E740481C1C}">
+                          <a14:useLocalDpi xmlns:a14="http://schemas.microsoft.com/office/drawing/2010/main" val="0"/>
+                        </a:ext>
+                      </a:extLst>
+                    </a:blip>
+                    <a:stretch>
+                      <a:fillRect/>
+                    </a:stretch>
+                  </pic:blipFill>
+                  <pic:spPr>
+                    <a:xfrm>
+                      <a:off x="0" y="0"/>
+                      <a:ext cx="4371870" cy="2573146"/>
+                    </a:xfrm>
+                    <a:prstGeom prst="rect">
+                      <a:avLst/>
+                    </a:prstGeom>
+                  </pic:spPr>
+                </pic:pic>
+              </a:graphicData>
+            </a:graphic>
+          </wp:inline>
+        </w:drawing>
+      </w:r>
+    </w:p>
+    <w:p>
+      <w:pPr>
+        <w:pStyle w:val="ListParagraph"/>
+        <w:ind w:left="1440"/>
+        <w:rPr>
+          <w:sz w:val="24"/>
+          <w:szCs w:val="24"/>
+        </w:rPr>
+      </w:pPr>
+    </w:p>
+    <w:p>
+      <w:pPr>
+        <w:pStyle w:val="ListParagraph"/>
+        <w:ind w:left="1440"/>
+        <w:rPr>
+          <w:sz w:val="24"/>
+          <w:szCs w:val="24"/>
+        </w:rPr>
+      </w:pPr>
+    </w:p>
+    <w:p>
+      <w:pPr>
+        <w:pStyle w:val="ListParagraph"/>
+        <w:ind w:left="1440"/>
+        <w:rPr>
+          <w:sz w:val="24"/>
+          <w:szCs w:val="24"/>
+        </w:rPr>
+      </w:pPr>
+    </w:p>
+    <w:p>
+      <w:pPr>
+        <w:pStyle w:val="ListParagraph"/>
+        <w:ind w:left="1440"/>
+        <w:rPr>
+          <w:sz w:val="24"/>
+          <w:szCs w:val="24"/>
+        </w:rPr>
+      </w:pPr>
+    </w:p>
+    <w:p>
+      <w:pPr>
+        <w:pStyle w:val="ListParagraph"/>
+        <w:numPr>
+          <w:ilvl w:val="1"/>
+          <w:numId w:val="1"/>
+        </w:numPr>
+        <w:rPr>
+          <w:sz w:val="24"/>
+          <w:szCs w:val="24"/>
+        </w:rPr>
+      </w:pPr>
+      <w:r>
+        <w:rPr>
+          <w:sz w:val="24"/>
+          <w:szCs w:val="24"/>
+        </w:rPr>
+        <w:lastRenderedPageBreak/>
+        <w:t>Regions Spreadsheet Screen Context</w:t>
+      </w:r>
+    </w:p>
+    <w:p>
+      <w:pPr>
+        <w:pStyle w:val="ListParagraph"/>
+        <w:ind w:left="1440"/>
+        <w:rPr>
+          <w:b/>
+          <w:bCs/>
+          <w:sz w:val="24"/>
+          <w:szCs w:val="24"/>
+        </w:rPr>
+      </w:pPr>
+      <w:r>
+        <w:rPr>
+          <w:b/>
+          <w:bCs/>
+          <w:noProof/>
+          <w:sz w:val="24"/>
+          <w:szCs w:val="24"/>
+        </w:rPr>
+        <w:drawing>
+          <wp:inline distT="0" distB="0" distL="0" distR="0" wp14:anchorId="7A441ECC" wp14:editId="7B9D1266">
+            <wp:extent cx="4615249" cy="2531485"/>
+            <wp:effectExtent l="0" t="0" r="0" b="0"/>
+            <wp:docPr id="18" name="Picture 18" descr="Diagram, schematic&#10;&#10;Description automatically generated"/>
+            <wp:cNvGraphicFramePr>
+              <a:graphicFrameLocks xmlns:a="http://schemas.openxmlformats.org/drawingml/2006/main" noChangeAspect="1"/>
+            </wp:cNvGraphicFramePr>
+            <a:graphic xmlns:a="http://schemas.openxmlformats.org/drawingml/2006/main">
+              <a:graphicData uri="http://schemas.openxmlformats.org/drawingml/2006/picture">
+                <pic:pic xmlns:pic="http://schemas.openxmlformats.org/drawingml/2006/picture">
+                  <pic:nvPicPr>
+                    <pic:cNvPr id="18" name="Picture 18" descr="Diagram, schematic&#10;&#10;Description automatically generated"/>
+                    <pic:cNvPicPr/>
+                  </pic:nvPicPr>
+                  <pic:blipFill>
+                    <a:blip r:embed="rId15" cstate="print">
+                      <a:extLst>
+                        <a:ext uri="{28A0092B-C50C-407E-A947-70E740481C1C}">
+                          <a14:useLocalDpi xmlns:a14="http://schemas.microsoft.com/office/drawing/2010/main" val="0"/>
+                        </a:ext>
+                      </a:extLst>
+                    </a:blip>
+                    <a:stretch>
+                      <a:fillRect/>
+                    </a:stretch>
+                  </pic:blipFill>
+                  <pic:spPr>
+                    <a:xfrm>
+                      <a:off x="0" y="0"/>
+                      <a:ext cx="4659642" cy="2555835"/>
+                    </a:xfrm>
+                    <a:prstGeom prst="rect">
+                      <a:avLst/>
+                    </a:prstGeom>
+                  </pic:spPr>
+                </pic:pic>
+              </a:graphicData>
+            </a:graphic>
+          </wp:inline>
+        </w:drawing>
+      </w:r>
+    </w:p>
+    <w:p>
+      <w:pPr>
+        <w:pStyle w:val="ListParagraph"/>
+        <w:numPr>
+          <w:ilvl w:val="1"/>
+          <w:numId w:val="1"/>
+        </w:numPr>
+        <w:rPr>
+          <w:sz w:val="24"/>
+          <w:szCs w:val="24"/>
+        </w:rPr>
+      </w:pPr>
+      <w:r>
+        <w:rPr>
+          <w:sz w:val="24"/>
+          <w:szCs w:val="24"/>
+        </w:rPr>
+        <w:t>Region Viewer Screen Context</w:t>
+      </w:r>
+    </w:p>
+    <w:p>
+      <w:pPr>
+        <w:pStyle w:val="ListParagraph"/>
+        <w:ind w:left="1440"/>
+        <w:rPr>
+          <w:sz w:val="24"/>
+          <w:szCs w:val="24"/>
+        </w:rPr>
+      </w:pPr>
+      <w:r>
+        <w:rPr>
+          <w:noProof/>
+          <w:sz w:val="24"/>
+          <w:szCs w:val="24"/>
+        </w:rPr>
+        <w:drawing>
+          <wp:inline distT="0" distB="0" distL="0" distR="0" wp14:anchorId="6D0BB520" wp14:editId="32EB5DDF">
+            <wp:extent cx="4617606" cy="2626017"/>
+            <wp:effectExtent l="0" t="0" r="5715" b="3175"/>
+            <wp:docPr id="20" name="Picture 20" descr="Diagram&#10;&#10;Description automatically generated"/>
+            <wp:cNvGraphicFramePr>
+              <a:graphicFrameLocks xmlns:a="http://schemas.openxmlformats.org/drawingml/2006/main" noChangeAspect="1"/>
+            </wp:cNvGraphicFramePr>
+            <a:graphic xmlns:a="http://schemas.openxmlformats.org/drawingml/2006/main">
+              <a:graphicData uri="http://schemas.openxmlformats.org/drawingml/2006/picture">
+                <pic:pic xmlns:pic="http://schemas.openxmlformats.org/drawingml/2006/picture">
+                  <pic:nvPicPr>
+                    <pic:cNvPr id="20" name="Picture 20" descr="Diagram&#10;&#10;Description automatically generated"/>
+                    <pic:cNvPicPr/>
+                  </pic:nvPicPr>
+                  <pic:blipFill>
+                    <a:blip r:embed="rId16" cstate="print">
+                      <a:extLst>
+                        <a:ext uri="{28A0092B-C50C-407E-A947-70E740481C1C}">
+                          <a14:useLocalDpi xmlns:a14="http://schemas.microsoft.com/office/drawing/2010/main" val="0"/>
+                        </a:ext>
+                      </a:extLst>
+                    </a:blip>
+                    <a:stretch>
+                      <a:fillRect/>
+                    </a:stretch>
+                  </pic:blipFill>
+                  <pic:spPr>
+                    <a:xfrm>
+                      <a:off x="0" y="0"/>
+                      <a:ext cx="4676802" cy="2659681"/>
+                    </a:xfrm>
+                    <a:prstGeom prst="rect">
+                      <a:avLst/>
+                    </a:prstGeom>
+                  </pic:spPr>
+                </pic:pic>
+              </a:graphicData>
+            </a:graphic>
+          </wp:inline>
+        </w:drawing>
+      </w:r>
     </w:p>
     <w:sectPr>
       <w:pgSz w:w="12240" w:h="15840"/>

</xml_diff>